<commit_message>
Se suben ejercicios de docker y vagrant
</commit_message>
<xml_diff>
--- a/Ejercicios/Eje02/DBrs/SemanaOciosa.docx
+++ b/Ejercicios/Eje02/DBrs/SemanaOciosa.docx
@@ -4,7 +4,7 @@
   <w:body>
     <w:p>
       <w:pPr>
-        <w:pStyle w:val="Heading1"/>
+        <w:pStyle w:val="Ttulo1"/>
         <w:rPr>
           <w:b/>
           <w:bCs/>
@@ -20,7 +20,7 @@
     </w:p>
     <w:p>
       <w:pPr>
-        <w:pStyle w:val="ListParagraph"/>
+        <w:pStyle w:val="Prrafodelista"/>
         <w:numPr>
           <w:ilvl w:val="0"/>
           <w:numId w:val="1"/>
@@ -45,7 +45,7 @@
     </w:p>
     <w:p>
       <w:pPr>
-        <w:pStyle w:val="ListParagraph"/>
+        <w:pStyle w:val="Prrafodelista"/>
         <w:numPr>
           <w:ilvl w:val="1"/>
           <w:numId w:val="1"/>
@@ -61,7 +61,7 @@
           <w:noProof/>
         </w:rPr>
         <w:drawing>
-          <wp:inline distT="0" distB="0" distL="0" distR="0">
+          <wp:inline distT="0" distB="0" distL="0" distR="0" wp14:anchorId="1BEDF527" wp14:editId="12E2877A">
             <wp:extent cx="5940425" cy="3850640"/>
             <wp:effectExtent l="0" t="0" r="3175" b="0"/>
             <wp:docPr id="1" name="Picture 1"/>
@@ -105,17 +105,14 @@
     </w:p>
     <w:p>
       <w:pPr>
-        <w:pStyle w:val="ListParagraph"/>
+        <w:pStyle w:val="Prrafodelista"/>
         <w:numPr>
           <w:ilvl w:val="1"/>
           <w:numId w:val="1"/>
         </w:numPr>
       </w:pPr>
       <w:r>
-        <w:t>I</w:t>
-      </w:r>
-      <w:r>
-        <w:t xml:space="preserve">nstalar en </w:t>
+        <w:t xml:space="preserve">Instalar en </w:t>
       </w:r>
       <w:proofErr w:type="spellStart"/>
       <w:r>
@@ -128,7 +125,7 @@
     </w:p>
     <w:p>
       <w:pPr>
-        <w:pStyle w:val="ListParagraph"/>
+        <w:pStyle w:val="Prrafodelista"/>
         <w:numPr>
           <w:ilvl w:val="2"/>
           <w:numId w:val="1"/>
@@ -140,7 +137,7 @@
     </w:p>
     <w:p>
       <w:pPr>
-        <w:pStyle w:val="ListParagraph"/>
+        <w:pStyle w:val="Prrafodelista"/>
         <w:numPr>
           <w:ilvl w:val="2"/>
           <w:numId w:val="1"/>
@@ -152,7 +149,7 @@
     </w:p>
     <w:p>
       <w:pPr>
-        <w:pStyle w:val="ListParagraph"/>
+        <w:pStyle w:val="Prrafodelista"/>
         <w:numPr>
           <w:ilvl w:val="2"/>
           <w:numId w:val="1"/>
@@ -169,7 +166,7 @@
     </w:p>
     <w:p>
       <w:pPr>
-        <w:pStyle w:val="ListParagraph"/>
+        <w:pStyle w:val="Prrafodelista"/>
         <w:numPr>
           <w:ilvl w:val="2"/>
           <w:numId w:val="1"/>
@@ -181,7 +178,7 @@
     </w:p>
     <w:p>
       <w:pPr>
-        <w:pStyle w:val="ListParagraph"/>
+        <w:pStyle w:val="Prrafodelista"/>
         <w:numPr>
           <w:ilvl w:val="2"/>
           <w:numId w:val="1"/>
@@ -206,7 +203,7 @@
         </w:rPr>
         <w:lastRenderedPageBreak/>
         <w:drawing>
-          <wp:inline distT="0" distB="0" distL="0" distR="0">
+          <wp:inline distT="0" distB="0" distL="0" distR="0" wp14:anchorId="1774108A" wp14:editId="5AAB40F8">
             <wp:extent cx="5940425" cy="3161665"/>
             <wp:effectExtent l="0" t="0" r="3175" b="635"/>
             <wp:docPr id="2" name="Picture 2"/>
@@ -250,17 +247,14 @@
     </w:p>
     <w:p>
       <w:pPr>
-        <w:pStyle w:val="ListParagraph"/>
+        <w:pStyle w:val="Prrafodelista"/>
         <w:numPr>
           <w:ilvl w:val="1"/>
           <w:numId w:val="1"/>
         </w:numPr>
       </w:pPr>
       <w:r>
-        <w:t>T</w:t>
-      </w:r>
-      <w:r>
-        <w:t xml:space="preserve">ras la instalación crear: usuario01, usuario02, usuario03. Modificar </w:t>
+        <w:t xml:space="preserve">Tras la instalación crear: usuario01, usuario02, usuario03. Modificar </w:t>
       </w:r>
       <w:proofErr w:type="spellStart"/>
       <w:r>
@@ -293,7 +287,7 @@
           <w:noProof/>
         </w:rPr>
         <w:drawing>
-          <wp:inline distT="0" distB="0" distL="0" distR="0">
+          <wp:inline distT="0" distB="0" distL="0" distR="0" wp14:anchorId="76E844D4" wp14:editId="47A577F2">
             <wp:extent cx="5940425" cy="3667760"/>
             <wp:effectExtent l="0" t="0" r="3175" b="2540"/>
             <wp:docPr id="3" name="Picture 3"/>
@@ -342,7 +336,7 @@
         </w:rPr>
         <w:lastRenderedPageBreak/>
         <w:drawing>
-          <wp:inline distT="0" distB="0" distL="0" distR="0">
+          <wp:inline distT="0" distB="0" distL="0" distR="0" wp14:anchorId="31F74D5D" wp14:editId="775FC971">
             <wp:extent cx="5940425" cy="3667760"/>
             <wp:effectExtent l="0" t="0" r="3175" b="2540"/>
             <wp:docPr id="4" name="Picture 4"/>
@@ -386,17 +380,14 @@
     </w:p>
     <w:p>
       <w:pPr>
-        <w:pStyle w:val="ListParagraph"/>
+        <w:pStyle w:val="Prrafodelista"/>
         <w:numPr>
           <w:ilvl w:val="1"/>
           <w:numId w:val="1"/>
         </w:numPr>
       </w:pPr>
       <w:r>
-        <w:t>M</w:t>
-      </w:r>
-      <w:r>
-        <w:t>odificar ficheros /</w:t>
+        <w:t>Modificar ficheros /</w:t>
       </w:r>
       <w:proofErr w:type="spellStart"/>
       <w:r>
@@ -437,7 +428,7 @@
           <w:noProof/>
         </w:rPr>
         <w:drawing>
-          <wp:inline distT="0" distB="0" distL="0" distR="0">
+          <wp:inline distT="0" distB="0" distL="0" distR="0" wp14:anchorId="30BFDA08" wp14:editId="4B1C20A0">
             <wp:extent cx="5940425" cy="3667760"/>
             <wp:effectExtent l="0" t="0" r="3175" b="2540"/>
             <wp:docPr id="5" name="Picture 5"/>
@@ -486,7 +477,7 @@
         </w:rPr>
         <w:lastRenderedPageBreak/>
         <w:drawing>
-          <wp:inline distT="0" distB="0" distL="0" distR="0">
+          <wp:inline distT="0" distB="0" distL="0" distR="0" wp14:anchorId="111C6B0D" wp14:editId="0A438BCC">
             <wp:extent cx="5940425" cy="3667760"/>
             <wp:effectExtent l="0" t="0" r="3175" b="2540"/>
             <wp:docPr id="6" name="Picture 6"/>
@@ -530,17 +521,14 @@
     </w:p>
     <w:p>
       <w:pPr>
-        <w:pStyle w:val="ListParagraph"/>
+        <w:pStyle w:val="Prrafodelista"/>
         <w:numPr>
           <w:ilvl w:val="0"/>
           <w:numId w:val="1"/>
         </w:numPr>
       </w:pPr>
       <w:r>
-        <w:t>C</w:t>
-      </w:r>
-      <w:r>
-        <w:t>rear partición y sistema de ficheros ext4 en una partición del segundo disco SATA (</w:t>
+        <w:t>Crear partición y sistema de ficheros ext4 en una partición del segundo disco SATA (</w:t>
       </w:r>
       <w:proofErr w:type="spellStart"/>
       <w:r>
@@ -557,7 +545,7 @@
           <w:noProof/>
         </w:rPr>
         <w:drawing>
-          <wp:inline distT="0" distB="0" distL="0" distR="0">
+          <wp:inline distT="0" distB="0" distL="0" distR="0" wp14:anchorId="5C56BBD1" wp14:editId="06702F4D">
             <wp:extent cx="5940425" cy="3667760"/>
             <wp:effectExtent l="0" t="0" r="3175" b="2540"/>
             <wp:docPr id="7" name="Picture 7"/>
@@ -601,17 +589,14 @@
     </w:p>
     <w:p>
       <w:pPr>
-        <w:pStyle w:val="ListParagraph"/>
+        <w:pStyle w:val="Prrafodelista"/>
         <w:numPr>
           <w:ilvl w:val="0"/>
           <w:numId w:val="1"/>
         </w:numPr>
       </w:pPr>
       <w:r>
-        <w:t>M</w:t>
-      </w:r>
-      <w:r>
-        <w:t>ontar el segundo disco de forma permanente en /BK (</w:t>
+        <w:t>Montar el segundo disco de forma permanente en /BK (</w:t>
       </w:r>
       <w:proofErr w:type="spellStart"/>
       <w:r>
@@ -629,7 +614,7 @@
         </w:rPr>
         <w:lastRenderedPageBreak/>
         <w:drawing>
-          <wp:inline distT="0" distB="0" distL="0" distR="0">
+          <wp:inline distT="0" distB="0" distL="0" distR="0" wp14:anchorId="18D33F71" wp14:editId="7B359ACE">
             <wp:extent cx="5940425" cy="3792220"/>
             <wp:effectExtent l="0" t="0" r="3175" b="5080"/>
             <wp:docPr id="8" name="Picture 8"/>
@@ -673,17 +658,14 @@
     </w:p>
     <w:p>
       <w:pPr>
-        <w:pStyle w:val="ListParagraph"/>
+        <w:pStyle w:val="Prrafodelista"/>
         <w:numPr>
           <w:ilvl w:val="0"/>
           <w:numId w:val="1"/>
         </w:numPr>
       </w:pPr>
       <w:r>
-        <w:t>C</w:t>
-      </w:r>
-      <w:r>
-        <w:t xml:space="preserve">rear con cron (o </w:t>
+        <w:t xml:space="preserve">Crear con cron (o </w:t>
       </w:r>
       <w:proofErr w:type="spellStart"/>
       <w:r>
@@ -699,10 +681,7 @@
       </w:r>
       <w:proofErr w:type="spellEnd"/>
       <w:r>
-        <w:t xml:space="preserve"> todos los martes a medianoche en el segundo disco S</w:t>
-      </w:r>
-      <w:r>
-        <w:t xml:space="preserve">ATA </w:t>
+        <w:t xml:space="preserve"> todos los martes a medianoche en el segundo disco SATA </w:t>
       </w:r>
       <w:proofErr w:type="gramStart"/>
       <w:r>
@@ -740,7 +719,7 @@
           <w:noProof/>
         </w:rPr>
         <w:drawing>
-          <wp:inline distT="0" distB="0" distL="0" distR="0">
+          <wp:inline distT="0" distB="0" distL="0" distR="0" wp14:anchorId="5280B8FC" wp14:editId="2F4587F8">
             <wp:extent cx="5940425" cy="3792220"/>
             <wp:effectExtent l="0" t="0" r="3175" b="5080"/>
             <wp:docPr id="9" name="Picture 9"/>
@@ -789,7 +768,7 @@
         </w:rPr>
         <w:lastRenderedPageBreak/>
         <w:drawing>
-          <wp:inline distT="0" distB="0" distL="0" distR="0">
+          <wp:inline distT="0" distB="0" distL="0" distR="0" wp14:anchorId="197E0891" wp14:editId="131B637E">
             <wp:extent cx="5940425" cy="3792220"/>
             <wp:effectExtent l="0" t="0" r="3175" b="5080"/>
             <wp:docPr id="10" name="Picture 10"/>
@@ -833,17 +812,14 @@
     </w:p>
     <w:p>
       <w:pPr>
-        <w:pStyle w:val="ListParagraph"/>
+        <w:pStyle w:val="Prrafodelista"/>
         <w:numPr>
           <w:ilvl w:val="0"/>
           <w:numId w:val="1"/>
         </w:numPr>
       </w:pPr>
       <w:r>
-        <w:t>E</w:t>
-      </w:r>
-      <w:r>
-        <w:t>vitar que el usuario03 pueda usar el comando at (instalar si fuera necesario) y el demonio cron. (</w:t>
+        <w:t>Evitar que el usuario03 pueda usar el comando at (instalar si fuera necesario) y el demonio cron. (</w:t>
       </w:r>
       <w:proofErr w:type="spellStart"/>
       <w:r>
@@ -870,7 +846,7 @@
           <w:noProof/>
         </w:rPr>
         <w:drawing>
-          <wp:inline distT="0" distB="0" distL="0" distR="0">
+          <wp:inline distT="0" distB="0" distL="0" distR="0" wp14:anchorId="1CC490D3" wp14:editId="3BF49D09">
             <wp:extent cx="5940425" cy="3792220"/>
             <wp:effectExtent l="0" t="0" r="3175" b="5080"/>
             <wp:docPr id="11" name="Picture 11"/>
@@ -918,7 +894,7 @@
           <w:noProof/>
         </w:rPr>
         <w:drawing>
-          <wp:inline distT="0" distB="0" distL="0" distR="0">
+          <wp:inline distT="0" distB="0" distL="0" distR="0" wp14:anchorId="32392675" wp14:editId="55851538">
             <wp:extent cx="5940425" cy="791210"/>
             <wp:effectExtent l="0" t="0" r="3175" b="0"/>
             <wp:docPr id="12" name="Picture 12"/>
@@ -962,7 +938,7 @@
     </w:p>
     <w:p>
       <w:pPr>
-        <w:pStyle w:val="ListParagraph"/>
+        <w:pStyle w:val="Prrafodelista"/>
         <w:numPr>
           <w:ilvl w:val="0"/>
           <w:numId w:val="1"/>
@@ -970,10 +946,7 @@
       </w:pPr>
       <w:r>
         <w:lastRenderedPageBreak/>
-        <w:t>M</w:t>
-      </w:r>
-      <w:r>
-        <w:t xml:space="preserve">odifica el </w:t>
+        <w:t xml:space="preserve">Modifica el </w:t>
       </w:r>
       <w:proofErr w:type="spellStart"/>
       <w:r>
@@ -1006,7 +979,7 @@
           <w:noProof/>
         </w:rPr>
         <w:drawing>
-          <wp:inline distT="0" distB="0" distL="0" distR="0">
+          <wp:inline distT="0" distB="0" distL="0" distR="0" wp14:anchorId="6D8BE074" wp14:editId="2A2EBD8D">
             <wp:extent cx="5940425" cy="3982085"/>
             <wp:effectExtent l="0" t="0" r="3175" b="5715"/>
             <wp:docPr id="13" name="Picture 13"/>
@@ -1050,24 +1023,18 @@
     </w:p>
     <w:p>
       <w:pPr>
-        <w:pStyle w:val="ListParagraph"/>
+        <w:pStyle w:val="Prrafodelista"/>
         <w:numPr>
           <w:ilvl w:val="0"/>
           <w:numId w:val="1"/>
         </w:numPr>
       </w:pPr>
       <w:r>
-        <w:t>I</w:t>
-      </w:r>
-      <w:r>
-        <w:t xml:space="preserve">nstalar un servidor web </w:t>
+        <w:t xml:space="preserve">Instalar un servidor web </w:t>
       </w:r>
       <w:proofErr w:type="spellStart"/>
       <w:r>
-        <w:t>ht</w:t>
-      </w:r>
-      <w:r>
-        <w:t>tpd</w:t>
+        <w:t>httpd</w:t>
       </w:r>
       <w:proofErr w:type="spellEnd"/>
       <w:r>
@@ -1088,7 +1055,7 @@
           <w:noProof/>
         </w:rPr>
         <w:drawing>
-          <wp:inline distT="0" distB="0" distL="0" distR="0">
+          <wp:inline distT="0" distB="0" distL="0" distR="0" wp14:anchorId="5E2A83FE" wp14:editId="201682D7">
             <wp:extent cx="5940425" cy="3982085"/>
             <wp:effectExtent l="0" t="0" r="3175" b="5715"/>
             <wp:docPr id="14" name="Picture 14"/>
@@ -1137,7 +1104,7 @@
         </w:rPr>
         <w:lastRenderedPageBreak/>
         <w:drawing>
-          <wp:inline distT="0" distB="0" distL="0" distR="0">
+          <wp:inline distT="0" distB="0" distL="0" distR="0" wp14:anchorId="1AA6243C" wp14:editId="72C8D920">
             <wp:extent cx="5940425" cy="3982085"/>
             <wp:effectExtent l="0" t="0" r="3175" b="5715"/>
             <wp:docPr id="15" name="Picture 15"/>
@@ -1181,17 +1148,14 @@
     </w:p>
     <w:p>
       <w:pPr>
-        <w:pStyle w:val="ListParagraph"/>
+        <w:pStyle w:val="Prrafodelista"/>
         <w:numPr>
           <w:ilvl w:val="0"/>
           <w:numId w:val="1"/>
         </w:numPr>
       </w:pPr>
       <w:r>
-        <w:t>C</w:t>
-      </w:r>
-      <w:r>
-        <w:t xml:space="preserve">rea un directorio en la </w:t>
+        <w:t xml:space="preserve">Crea un directorio en la </w:t>
       </w:r>
       <w:r>
         <w:t>raíz</w:t>
@@ -1222,7 +1186,7 @@
           <w:noProof/>
         </w:rPr>
         <w:drawing>
-          <wp:inline distT="0" distB="0" distL="0" distR="0">
+          <wp:inline distT="0" distB="0" distL="0" distR="0" wp14:anchorId="1E3E9DD5" wp14:editId="6339BBEF">
             <wp:extent cx="5940425" cy="3982085"/>
             <wp:effectExtent l="0" t="0" r="3175" b="5715"/>
             <wp:docPr id="16" name="Picture 16"/>
@@ -1266,7 +1230,7 @@
     </w:p>
     <w:p>
       <w:pPr>
-        <w:pStyle w:val="ListParagraph"/>
+        <w:pStyle w:val="Prrafodelista"/>
         <w:numPr>
           <w:ilvl w:val="0"/>
           <w:numId w:val="1"/>
@@ -1299,7 +1263,7 @@
         </w:rPr>
         <w:lastRenderedPageBreak/>
         <w:drawing>
-          <wp:inline distT="0" distB="0" distL="0" distR="0">
+          <wp:inline distT="0" distB="0" distL="0" distR="0" wp14:anchorId="38EBAB92" wp14:editId="4421E185">
             <wp:extent cx="5940425" cy="3982085"/>
             <wp:effectExtent l="0" t="0" r="3175" b="5715"/>
             <wp:docPr id="19" name="Picture 19"/>
@@ -1344,20 +1308,14 @@
     <w:p/>
     <w:p>
       <w:pPr>
-        <w:pStyle w:val="ListParagraph"/>
+        <w:pStyle w:val="Prrafodelista"/>
         <w:numPr>
           <w:ilvl w:val="0"/>
           <w:numId w:val="1"/>
         </w:numPr>
       </w:pPr>
       <w:r>
-        <w:t>C</w:t>
-      </w:r>
-      <w:r>
-        <w:t>lona la máquina de manera independiente, modifica los valores en una de e</w:t>
-      </w:r>
-      <w:r>
-        <w:t xml:space="preserve">llas y conecta los usuarios mediante claves </w:t>
+        <w:t xml:space="preserve">Clona la máquina de manera independiente, modifica los valores en una de ellas y conecta los usuarios mediante claves </w:t>
       </w:r>
       <w:proofErr w:type="spellStart"/>
       <w:r>
@@ -1386,7 +1344,7 @@
     </w:p>
     <w:p>
       <w:pPr>
-        <w:pStyle w:val="ListParagraph"/>
+        <w:pStyle w:val="Prrafodelista"/>
       </w:pPr>
     </w:p>
     <w:p>
@@ -1395,7 +1353,7 @@
           <w:noProof/>
         </w:rPr>
         <w:drawing>
-          <wp:inline distT="0" distB="0" distL="0" distR="0">
+          <wp:inline distT="0" distB="0" distL="0" distR="0" wp14:anchorId="62D59138" wp14:editId="3630EC62">
             <wp:extent cx="5940425" cy="3982085"/>
             <wp:effectExtent l="0" t="0" r="3175" b="5715"/>
             <wp:docPr id="17" name="Picture 17"/>
@@ -1439,7 +1397,7 @@
     </w:p>
     <w:p>
       <w:pPr>
-        <w:pStyle w:val="ListParagraph"/>
+        <w:pStyle w:val="Prrafodelista"/>
         <w:numPr>
           <w:ilvl w:val="0"/>
           <w:numId w:val="1"/>
@@ -1447,10 +1405,7 @@
       </w:pPr>
       <w:r>
         <w:lastRenderedPageBreak/>
-        <w:t>E</w:t>
-      </w:r>
-      <w:r>
-        <w:t xml:space="preserve">XTRA: crea un script que permita introducir una dirección </w:t>
+        <w:t xml:space="preserve">EXTRA: crea un script que permita introducir una dirección </w:t>
       </w:r>
       <w:proofErr w:type="spellStart"/>
       <w:r>
@@ -1474,12 +1429,1123 @@
       </w:r>
       <w:proofErr w:type="spellEnd"/>
       <w:r>
-        <w:t xml:space="preserve"> que le permita realizar copias de seguridad fuera de</w:t>
-      </w:r>
-      <w:r>
-        <w:t>l plan de cron. (scripting)</w:t>
+        <w:t xml:space="preserve"> que le permita realizar copias de seguridad fuera del plan de cron. (scripting)</w:t>
       </w:r>
     </w:p>
+    <w:tbl>
+      <w:tblPr>
+        <w:tblStyle w:val="Tablaconcuadrcula"/>
+        <w:tblW w:w="0" w:type="auto"/>
+        <w:tblLook w:val="04A0" w:firstRow="1" w:lastRow="0" w:firstColumn="1" w:lastColumn="0" w:noHBand="0" w:noVBand="1"/>
+      </w:tblPr>
+      <w:tblGrid>
+        <w:gridCol w:w="9345"/>
+      </w:tblGrid>
+      <w:tr>
+        <w:tc>
+          <w:tcPr>
+            <w:tcW w:w="9345" w:type="dxa"/>
+          </w:tcPr>
+          <w:p>
+            <w:pPr>
+              <w:pStyle w:val="Prrafodelista"/>
+              <w:numPr>
+                <w:ilvl w:val="0"/>
+                <w:numId w:val="1"/>
+              </w:numPr>
+              <w:spacing w:after="0" w:line="240" w:lineRule="auto"/>
+              <w:rPr>
+                <w:rFonts w:ascii="Courier New" w:hAnsi="Courier New" w:cs="Courier New"/>
+              </w:rPr>
+            </w:pPr>
+            <w:proofErr w:type="gramStart"/>
+            <w:r>
+              <w:rPr>
+                <w:rFonts w:ascii="Courier New" w:hAnsi="Courier New" w:cs="Courier New"/>
+              </w:rPr>
+              <w:t>#!/</w:t>
+            </w:r>
+            <w:proofErr w:type="gramEnd"/>
+            <w:r>
+              <w:rPr>
+                <w:rFonts w:ascii="Courier New" w:hAnsi="Courier New" w:cs="Courier New"/>
+              </w:rPr>
+              <w:t>bin/bash</w:t>
+            </w:r>
+          </w:p>
+          <w:p>
+            <w:pPr>
+              <w:pStyle w:val="Prrafodelista"/>
+              <w:numPr>
+                <w:ilvl w:val="0"/>
+                <w:numId w:val="1"/>
+              </w:numPr>
+              <w:spacing w:after="0" w:line="240" w:lineRule="auto"/>
+              <w:rPr>
+                <w:rFonts w:ascii="Courier New" w:hAnsi="Courier New" w:cs="Courier New"/>
+              </w:rPr>
+            </w:pPr>
+            <w:r>
+              <w:rPr>
+                <w:rFonts w:ascii="Courier New" w:hAnsi="Courier New" w:cs="Courier New"/>
+              </w:rPr>
+              <w:t># Autor: Diego Armando Simbaña</w:t>
+            </w:r>
+          </w:p>
+          <w:p>
+            <w:pPr>
+              <w:pStyle w:val="Prrafodelista"/>
+              <w:numPr>
+                <w:ilvl w:val="0"/>
+                <w:numId w:val="1"/>
+              </w:numPr>
+              <w:spacing w:after="0" w:line="240" w:lineRule="auto"/>
+              <w:rPr>
+                <w:rFonts w:ascii="Courier New" w:hAnsi="Courier New" w:cs="Courier New"/>
+              </w:rPr>
+            </w:pPr>
+            <w:r>
+              <w:rPr>
+                <w:rFonts w:ascii="Courier New" w:hAnsi="Courier New" w:cs="Courier New"/>
+              </w:rPr>
+              <w:t># Título: Convertir de decimal a binario</w:t>
+            </w:r>
+          </w:p>
+          <w:p>
+            <w:pPr>
+              <w:pStyle w:val="Prrafodelista"/>
+              <w:numPr>
+                <w:ilvl w:val="0"/>
+                <w:numId w:val="1"/>
+              </w:numPr>
+              <w:spacing w:after="0" w:line="240" w:lineRule="auto"/>
+              <w:rPr>
+                <w:rFonts w:ascii="Courier New" w:hAnsi="Courier New" w:cs="Courier New"/>
+              </w:rPr>
+            </w:pPr>
+          </w:p>
+          <w:p>
+            <w:pPr>
+              <w:pStyle w:val="Prrafodelista"/>
+              <w:numPr>
+                <w:ilvl w:val="0"/>
+                <w:numId w:val="1"/>
+              </w:numPr>
+              <w:spacing w:after="0" w:line="240" w:lineRule="auto"/>
+              <w:rPr>
+                <w:rFonts w:ascii="Courier New" w:hAnsi="Courier New" w:cs="Courier New"/>
+              </w:rPr>
+            </w:pPr>
+            <w:r>
+              <w:rPr>
+                <w:rFonts w:ascii="Courier New" w:hAnsi="Courier New" w:cs="Courier New"/>
+              </w:rPr>
+              <w:t># echo "=========================================="</w:t>
+            </w:r>
+          </w:p>
+          <w:p>
+            <w:pPr>
+              <w:pStyle w:val="Prrafodelista"/>
+              <w:numPr>
+                <w:ilvl w:val="0"/>
+                <w:numId w:val="1"/>
+              </w:numPr>
+              <w:spacing w:after="0" w:line="240" w:lineRule="auto"/>
+              <w:rPr>
+                <w:rFonts w:ascii="Courier New" w:hAnsi="Courier New" w:cs="Courier New"/>
+              </w:rPr>
+            </w:pPr>
+            <w:r>
+              <w:rPr>
+                <w:rFonts w:ascii="Courier New" w:hAnsi="Courier New" w:cs="Courier New"/>
+              </w:rPr>
+              <w:t># echo "=======Convertir Decimal a bi</w:t>
+            </w:r>
+            <w:r>
+              <w:rPr>
+                <w:rFonts w:ascii="Courier New" w:hAnsi="Courier New" w:cs="Courier New"/>
+              </w:rPr>
+              <w:t>na</w:t>
+            </w:r>
+            <w:r>
+              <w:rPr>
+                <w:rFonts w:ascii="Courier New" w:hAnsi="Courier New" w:cs="Courier New"/>
+              </w:rPr>
+              <w:t>rio========"</w:t>
+            </w:r>
+          </w:p>
+          <w:p>
+            <w:pPr>
+              <w:pStyle w:val="Prrafodelista"/>
+              <w:numPr>
+                <w:ilvl w:val="0"/>
+                <w:numId w:val="1"/>
+              </w:numPr>
+              <w:spacing w:after="0" w:line="240" w:lineRule="auto"/>
+              <w:rPr>
+                <w:rFonts w:ascii="Courier New" w:hAnsi="Courier New" w:cs="Courier New"/>
+              </w:rPr>
+            </w:pPr>
+            <w:r>
+              <w:rPr>
+                <w:rFonts w:ascii="Courier New" w:hAnsi="Courier New" w:cs="Courier New"/>
+              </w:rPr>
+              <w:t># echo "=========================================="</w:t>
+            </w:r>
+          </w:p>
+          <w:p>
+            <w:pPr>
+              <w:pStyle w:val="Prrafodelista"/>
+              <w:numPr>
+                <w:ilvl w:val="0"/>
+                <w:numId w:val="1"/>
+              </w:numPr>
+              <w:spacing w:after="0" w:line="240" w:lineRule="auto"/>
+              <w:rPr>
+                <w:rFonts w:ascii="Courier New" w:hAnsi="Courier New" w:cs="Courier New"/>
+              </w:rPr>
+            </w:pPr>
+          </w:p>
+          <w:p>
+            <w:pPr>
+              <w:pStyle w:val="Prrafodelista"/>
+              <w:numPr>
+                <w:ilvl w:val="0"/>
+                <w:numId w:val="1"/>
+              </w:numPr>
+              <w:spacing w:after="0" w:line="240" w:lineRule="auto"/>
+              <w:rPr>
+                <w:rFonts w:ascii="Courier New" w:hAnsi="Courier New" w:cs="Courier New"/>
+              </w:rPr>
+            </w:pPr>
+            <w:r>
+              <w:rPr>
+                <w:rFonts w:ascii="Courier New" w:hAnsi="Courier New" w:cs="Courier New"/>
+              </w:rPr>
+              <w:t xml:space="preserve">#read -p "Introduce una dirección IP: " </w:t>
+            </w:r>
+            <w:proofErr w:type="spellStart"/>
+            <w:r>
+              <w:rPr>
+                <w:rFonts w:ascii="Courier New" w:hAnsi="Courier New" w:cs="Courier New"/>
+              </w:rPr>
+              <w:t>ip</w:t>
+            </w:r>
+            <w:proofErr w:type="spellEnd"/>
+          </w:p>
+          <w:p>
+            <w:pPr>
+              <w:pStyle w:val="Prrafodelista"/>
+              <w:numPr>
+                <w:ilvl w:val="0"/>
+                <w:numId w:val="1"/>
+              </w:numPr>
+              <w:spacing w:after="0" w:line="240" w:lineRule="auto"/>
+              <w:rPr>
+                <w:rFonts w:ascii="Courier New" w:hAnsi="Courier New" w:cs="Courier New"/>
+              </w:rPr>
+            </w:pPr>
+            <w:r>
+              <w:rPr>
+                <w:rFonts w:ascii="Courier New" w:hAnsi="Courier New" w:cs="Courier New"/>
+              </w:rPr>
+              <w:t>#echo "</w:t>
+            </w:r>
+            <w:proofErr w:type="spellStart"/>
+            <w:r>
+              <w:rPr>
+                <w:rFonts w:ascii="Courier New" w:hAnsi="Courier New" w:cs="Courier New"/>
+              </w:rPr>
+              <w:t>ibase</w:t>
+            </w:r>
+            <w:proofErr w:type="spellEnd"/>
+            <w:r>
+              <w:rPr>
+                <w:rFonts w:ascii="Courier New" w:hAnsi="Courier New" w:cs="Courier New"/>
+              </w:rPr>
+              <w:t>=</w:t>
+            </w:r>
+            <w:proofErr w:type="gramStart"/>
+            <w:r>
+              <w:rPr>
+                <w:rFonts w:ascii="Courier New" w:hAnsi="Courier New" w:cs="Courier New"/>
+              </w:rPr>
+              <w:t>2;$</w:t>
+            </w:r>
+            <w:proofErr w:type="spellStart"/>
+            <w:proofErr w:type="gramEnd"/>
+            <w:r>
+              <w:rPr>
+                <w:rFonts w:ascii="Courier New" w:hAnsi="Courier New" w:cs="Courier New"/>
+              </w:rPr>
+              <w:t>ip</w:t>
+            </w:r>
+            <w:proofErr w:type="spellEnd"/>
+            <w:r>
+              <w:rPr>
+                <w:rFonts w:ascii="Courier New" w:hAnsi="Courier New" w:cs="Courier New"/>
+              </w:rPr>
+              <w:t xml:space="preserve">" | </w:t>
+            </w:r>
+            <w:proofErr w:type="spellStart"/>
+            <w:r>
+              <w:rPr>
+                <w:rFonts w:ascii="Courier New" w:hAnsi="Courier New" w:cs="Courier New"/>
+              </w:rPr>
+              <w:t>bc</w:t>
+            </w:r>
+            <w:proofErr w:type="spellEnd"/>
+          </w:p>
+          <w:p>
+            <w:pPr>
+              <w:pStyle w:val="Prrafodelista"/>
+              <w:numPr>
+                <w:ilvl w:val="0"/>
+                <w:numId w:val="1"/>
+              </w:numPr>
+              <w:spacing w:after="0" w:line="240" w:lineRule="auto"/>
+              <w:rPr>
+                <w:rFonts w:ascii="Courier New" w:hAnsi="Courier New" w:cs="Courier New"/>
+              </w:rPr>
+            </w:pPr>
+          </w:p>
+          <w:p>
+            <w:pPr>
+              <w:pStyle w:val="Prrafodelista"/>
+              <w:numPr>
+                <w:ilvl w:val="0"/>
+                <w:numId w:val="1"/>
+              </w:numPr>
+              <w:spacing w:after="0" w:line="240" w:lineRule="auto"/>
+              <w:rPr>
+                <w:rFonts w:ascii="Courier New" w:hAnsi="Courier New" w:cs="Courier New"/>
+              </w:rPr>
+            </w:pPr>
+            <w:proofErr w:type="spellStart"/>
+            <w:r>
+              <w:rPr>
+                <w:rFonts w:ascii="Courier New" w:hAnsi="Courier New" w:cs="Courier New"/>
+              </w:rPr>
+              <w:t>if</w:t>
+            </w:r>
+            <w:proofErr w:type="spellEnd"/>
+            <w:r>
+              <w:rPr>
+                <w:rFonts w:ascii="Courier New" w:hAnsi="Courier New" w:cs="Courier New"/>
+              </w:rPr>
+              <w:t xml:space="preserve"> [[ $# = </w:t>
+            </w:r>
+            <w:proofErr w:type="gramStart"/>
+            <w:r>
+              <w:rPr>
+                <w:rFonts w:ascii="Courier New" w:hAnsi="Courier New" w:cs="Courier New"/>
+              </w:rPr>
+              <w:t>0 ]</w:t>
+            </w:r>
+            <w:proofErr w:type="gramEnd"/>
+            <w:r>
+              <w:rPr>
+                <w:rFonts w:ascii="Courier New" w:hAnsi="Courier New" w:cs="Courier New"/>
+              </w:rPr>
+              <w:t>]</w:t>
+            </w:r>
+          </w:p>
+          <w:p>
+            <w:pPr>
+              <w:pStyle w:val="Prrafodelista"/>
+              <w:numPr>
+                <w:ilvl w:val="0"/>
+                <w:numId w:val="1"/>
+              </w:numPr>
+              <w:spacing w:after="0" w:line="240" w:lineRule="auto"/>
+              <w:rPr>
+                <w:rFonts w:ascii="Courier New" w:hAnsi="Courier New" w:cs="Courier New"/>
+              </w:rPr>
+            </w:pPr>
+            <w:proofErr w:type="spellStart"/>
+            <w:r>
+              <w:rPr>
+                <w:rFonts w:ascii="Courier New" w:hAnsi="Courier New" w:cs="Courier New"/>
+              </w:rPr>
+              <w:t>then</w:t>
+            </w:r>
+            <w:proofErr w:type="spellEnd"/>
+          </w:p>
+          <w:p>
+            <w:pPr>
+              <w:pStyle w:val="Prrafodelista"/>
+              <w:numPr>
+                <w:ilvl w:val="0"/>
+                <w:numId w:val="1"/>
+              </w:numPr>
+              <w:spacing w:after="0" w:line="240" w:lineRule="auto"/>
+              <w:rPr>
+                <w:rFonts w:ascii="Courier New" w:hAnsi="Courier New" w:cs="Courier New"/>
+              </w:rPr>
+            </w:pPr>
+            <w:r>
+              <w:rPr>
+                <w:rFonts w:ascii="Courier New" w:hAnsi="Courier New" w:cs="Courier New"/>
+              </w:rPr>
+              <w:tab/>
+              <w:t>echo "No hay ningún argumento"</w:t>
+            </w:r>
+          </w:p>
+          <w:p>
+            <w:pPr>
+              <w:pStyle w:val="Prrafodelista"/>
+              <w:numPr>
+                <w:ilvl w:val="0"/>
+                <w:numId w:val="1"/>
+              </w:numPr>
+              <w:spacing w:after="0" w:line="240" w:lineRule="auto"/>
+              <w:rPr>
+                <w:rFonts w:ascii="Courier New" w:hAnsi="Courier New" w:cs="Courier New"/>
+              </w:rPr>
+            </w:pPr>
+            <w:r>
+              <w:rPr>
+                <w:rFonts w:ascii="Courier New" w:hAnsi="Courier New" w:cs="Courier New"/>
+              </w:rPr>
+              <w:tab/>
+            </w:r>
+            <w:proofErr w:type="spellStart"/>
+            <w:r>
+              <w:rPr>
+                <w:rFonts w:ascii="Courier New" w:hAnsi="Courier New" w:cs="Courier New"/>
+              </w:rPr>
+              <w:t>exit</w:t>
+            </w:r>
+            <w:proofErr w:type="spellEnd"/>
+            <w:r>
+              <w:rPr>
+                <w:rFonts w:ascii="Courier New" w:hAnsi="Courier New" w:cs="Courier New"/>
+              </w:rPr>
+              <w:t xml:space="preserve"> 0</w:t>
+            </w:r>
+          </w:p>
+          <w:p>
+            <w:pPr>
+              <w:pStyle w:val="Prrafodelista"/>
+              <w:numPr>
+                <w:ilvl w:val="0"/>
+                <w:numId w:val="1"/>
+              </w:numPr>
+              <w:spacing w:after="0" w:line="240" w:lineRule="auto"/>
+              <w:rPr>
+                <w:rFonts w:ascii="Courier New" w:hAnsi="Courier New" w:cs="Courier New"/>
+              </w:rPr>
+            </w:pPr>
+            <w:proofErr w:type="spellStart"/>
+            <w:r>
+              <w:rPr>
+                <w:rFonts w:ascii="Courier New" w:hAnsi="Courier New" w:cs="Courier New"/>
+              </w:rPr>
+              <w:t>else</w:t>
+            </w:r>
+            <w:proofErr w:type="spellEnd"/>
+          </w:p>
+          <w:p>
+            <w:pPr>
+              <w:pStyle w:val="Prrafodelista"/>
+              <w:numPr>
+                <w:ilvl w:val="0"/>
+                <w:numId w:val="1"/>
+              </w:numPr>
+              <w:spacing w:after="0" w:line="240" w:lineRule="auto"/>
+              <w:rPr>
+                <w:rFonts w:ascii="Courier New" w:hAnsi="Courier New" w:cs="Courier New"/>
+              </w:rPr>
+            </w:pPr>
+            <w:r>
+              <w:rPr>
+                <w:rFonts w:ascii="Courier New" w:hAnsi="Courier New" w:cs="Courier New"/>
+              </w:rPr>
+              <w:tab/>
+            </w:r>
+            <w:proofErr w:type="spellStart"/>
+            <w:r>
+              <w:rPr>
+                <w:rFonts w:ascii="Courier New" w:hAnsi="Courier New" w:cs="Courier New"/>
+              </w:rPr>
+              <w:t>arg</w:t>
+            </w:r>
+            <w:proofErr w:type="spellEnd"/>
+            <w:r>
+              <w:rPr>
+                <w:rFonts w:ascii="Courier New" w:hAnsi="Courier New" w:cs="Courier New"/>
+              </w:rPr>
+              <w:t>=$1</w:t>
+            </w:r>
+          </w:p>
+          <w:p>
+            <w:pPr>
+              <w:pStyle w:val="Prrafodelista"/>
+              <w:numPr>
+                <w:ilvl w:val="0"/>
+                <w:numId w:val="1"/>
+              </w:numPr>
+              <w:spacing w:after="0" w:line="240" w:lineRule="auto"/>
+              <w:rPr>
+                <w:rFonts w:ascii="Courier New" w:hAnsi="Courier New" w:cs="Courier New"/>
+              </w:rPr>
+            </w:pPr>
+            <w:r>
+              <w:rPr>
+                <w:rFonts w:ascii="Courier New" w:hAnsi="Courier New" w:cs="Courier New"/>
+              </w:rPr>
+              <w:tab/>
+              <w:t>echo "El argumento es: $1"</w:t>
+            </w:r>
+          </w:p>
+          <w:p>
+            <w:pPr>
+              <w:pStyle w:val="Prrafodelista"/>
+              <w:numPr>
+                <w:ilvl w:val="0"/>
+                <w:numId w:val="1"/>
+              </w:numPr>
+              <w:spacing w:after="0" w:line="240" w:lineRule="auto"/>
+              <w:rPr>
+                <w:rFonts w:ascii="Courier New" w:hAnsi="Courier New" w:cs="Courier New"/>
+              </w:rPr>
+            </w:pPr>
+            <w:r>
+              <w:rPr>
+                <w:rFonts w:ascii="Courier New" w:hAnsi="Courier New" w:cs="Courier New"/>
+              </w:rPr>
+              <w:t>fi</w:t>
+            </w:r>
+          </w:p>
+          <w:p>
+            <w:pPr>
+              <w:pStyle w:val="Prrafodelista"/>
+              <w:numPr>
+                <w:ilvl w:val="0"/>
+                <w:numId w:val="1"/>
+              </w:numPr>
+              <w:spacing w:after="0" w:line="240" w:lineRule="auto"/>
+              <w:rPr>
+                <w:rFonts w:ascii="Courier New" w:hAnsi="Courier New" w:cs="Courier New"/>
+              </w:rPr>
+            </w:pPr>
+          </w:p>
+          <w:p>
+            <w:pPr>
+              <w:pStyle w:val="Prrafodelista"/>
+              <w:numPr>
+                <w:ilvl w:val="0"/>
+                <w:numId w:val="1"/>
+              </w:numPr>
+              <w:spacing w:after="0" w:line="240" w:lineRule="auto"/>
+              <w:rPr>
+                <w:rFonts w:ascii="Courier New" w:hAnsi="Courier New" w:cs="Courier New"/>
+              </w:rPr>
+            </w:pPr>
+            <w:r>
+              <w:rPr>
+                <w:rFonts w:ascii="Courier New" w:hAnsi="Courier New" w:cs="Courier New"/>
+              </w:rPr>
+              <w:t>letras='^[A-</w:t>
+            </w:r>
+            <w:proofErr w:type="spellStart"/>
+            <w:r>
+              <w:rPr>
+                <w:rFonts w:ascii="Courier New" w:hAnsi="Courier New" w:cs="Courier New"/>
+              </w:rPr>
+              <w:t>Za</w:t>
+            </w:r>
+            <w:proofErr w:type="spellEnd"/>
+            <w:r>
+              <w:rPr>
+                <w:rFonts w:ascii="Courier New" w:hAnsi="Courier New" w:cs="Courier New"/>
+              </w:rPr>
+              <w:t>-</w:t>
+            </w:r>
+            <w:proofErr w:type="spellStart"/>
+            <w:r>
+              <w:rPr>
+                <w:rFonts w:ascii="Courier New" w:hAnsi="Courier New" w:cs="Courier New"/>
+              </w:rPr>
+              <w:t>zÁÉÍÓÚáéíóú</w:t>
+            </w:r>
+            <w:proofErr w:type="spellEnd"/>
+            <w:r>
+              <w:rPr>
+                <w:rFonts w:ascii="Courier New" w:hAnsi="Courier New" w:cs="Courier New"/>
+              </w:rPr>
+              <w:t>]+$'</w:t>
+            </w:r>
+          </w:p>
+          <w:p>
+            <w:pPr>
+              <w:pStyle w:val="Prrafodelista"/>
+              <w:numPr>
+                <w:ilvl w:val="0"/>
+                <w:numId w:val="1"/>
+              </w:numPr>
+              <w:spacing w:after="0" w:line="240" w:lineRule="auto"/>
+              <w:rPr>
+                <w:rFonts w:ascii="Courier New" w:hAnsi="Courier New" w:cs="Courier New"/>
+              </w:rPr>
+            </w:pPr>
+          </w:p>
+          <w:p>
+            <w:pPr>
+              <w:pStyle w:val="Prrafodelista"/>
+              <w:numPr>
+                <w:ilvl w:val="0"/>
+                <w:numId w:val="1"/>
+              </w:numPr>
+              <w:spacing w:after="0" w:line="240" w:lineRule="auto"/>
+              <w:rPr>
+                <w:rFonts w:ascii="Courier New" w:hAnsi="Courier New" w:cs="Courier New"/>
+              </w:rPr>
+            </w:pPr>
+            <w:proofErr w:type="spellStart"/>
+            <w:proofErr w:type="gramStart"/>
+            <w:r>
+              <w:rPr>
+                <w:rFonts w:ascii="Courier New" w:hAnsi="Courier New" w:cs="Courier New"/>
+              </w:rPr>
+              <w:t>if</w:t>
+            </w:r>
+            <w:proofErr w:type="spellEnd"/>
+            <w:r>
+              <w:rPr>
+                <w:rFonts w:ascii="Courier New" w:hAnsi="Courier New" w:cs="Courier New"/>
+              </w:rPr>
+              <w:t xml:space="preserve">  [</w:t>
+            </w:r>
+            <w:proofErr w:type="gramEnd"/>
+            <w:r>
+              <w:rPr>
+                <w:rFonts w:ascii="Courier New" w:hAnsi="Courier New" w:cs="Courier New"/>
+              </w:rPr>
+              <w:t>[ $</w:t>
+            </w:r>
+            <w:proofErr w:type="spellStart"/>
+            <w:r>
+              <w:rPr>
+                <w:rFonts w:ascii="Courier New" w:hAnsi="Courier New" w:cs="Courier New"/>
+              </w:rPr>
+              <w:t>arg</w:t>
+            </w:r>
+            <w:proofErr w:type="spellEnd"/>
+            <w:r>
+              <w:rPr>
+                <w:rFonts w:ascii="Courier New" w:hAnsi="Courier New" w:cs="Courier New"/>
+              </w:rPr>
+              <w:t xml:space="preserve"> =~ $letras ]] </w:t>
+            </w:r>
+          </w:p>
+          <w:p>
+            <w:pPr>
+              <w:pStyle w:val="Prrafodelista"/>
+              <w:numPr>
+                <w:ilvl w:val="0"/>
+                <w:numId w:val="1"/>
+              </w:numPr>
+              <w:spacing w:after="0" w:line="240" w:lineRule="auto"/>
+              <w:rPr>
+                <w:rFonts w:ascii="Courier New" w:hAnsi="Courier New" w:cs="Courier New"/>
+              </w:rPr>
+            </w:pPr>
+            <w:proofErr w:type="spellStart"/>
+            <w:r>
+              <w:rPr>
+                <w:rFonts w:ascii="Courier New" w:hAnsi="Courier New" w:cs="Courier New"/>
+              </w:rPr>
+              <w:t>then</w:t>
+            </w:r>
+            <w:proofErr w:type="spellEnd"/>
+          </w:p>
+          <w:p>
+            <w:pPr>
+              <w:pStyle w:val="Prrafodelista"/>
+              <w:numPr>
+                <w:ilvl w:val="0"/>
+                <w:numId w:val="1"/>
+              </w:numPr>
+              <w:spacing w:after="0" w:line="240" w:lineRule="auto"/>
+              <w:rPr>
+                <w:rFonts w:ascii="Courier New" w:hAnsi="Courier New" w:cs="Courier New"/>
+              </w:rPr>
+            </w:pPr>
+            <w:r>
+              <w:rPr>
+                <w:rFonts w:ascii="Courier New" w:hAnsi="Courier New" w:cs="Courier New"/>
+              </w:rPr>
+              <w:tab/>
+              <w:t>echo "Es una letra, debes introducir una IP"</w:t>
+            </w:r>
+          </w:p>
+          <w:p>
+            <w:pPr>
+              <w:pStyle w:val="Prrafodelista"/>
+              <w:numPr>
+                <w:ilvl w:val="0"/>
+                <w:numId w:val="1"/>
+              </w:numPr>
+              <w:spacing w:after="0" w:line="240" w:lineRule="auto"/>
+              <w:rPr>
+                <w:rFonts w:ascii="Courier New" w:hAnsi="Courier New" w:cs="Courier New"/>
+              </w:rPr>
+            </w:pPr>
+            <w:r>
+              <w:rPr>
+                <w:rFonts w:ascii="Courier New" w:hAnsi="Courier New" w:cs="Courier New"/>
+              </w:rPr>
+              <w:tab/>
+            </w:r>
+            <w:proofErr w:type="spellStart"/>
+            <w:r>
+              <w:rPr>
+                <w:rFonts w:ascii="Courier New" w:hAnsi="Courier New" w:cs="Courier New"/>
+              </w:rPr>
+              <w:t>exit</w:t>
+            </w:r>
+            <w:proofErr w:type="spellEnd"/>
+            <w:r>
+              <w:rPr>
+                <w:rFonts w:ascii="Courier New" w:hAnsi="Courier New" w:cs="Courier New"/>
+              </w:rPr>
+              <w:t xml:space="preserve"> 1</w:t>
+            </w:r>
+          </w:p>
+          <w:p>
+            <w:pPr>
+              <w:pStyle w:val="Prrafodelista"/>
+              <w:numPr>
+                <w:ilvl w:val="0"/>
+                <w:numId w:val="1"/>
+              </w:numPr>
+              <w:spacing w:after="0" w:line="240" w:lineRule="auto"/>
+              <w:rPr>
+                <w:rFonts w:ascii="Courier New" w:hAnsi="Courier New" w:cs="Courier New"/>
+              </w:rPr>
+            </w:pPr>
+            <w:proofErr w:type="spellStart"/>
+            <w:r>
+              <w:rPr>
+                <w:rFonts w:ascii="Courier New" w:hAnsi="Courier New" w:cs="Courier New"/>
+              </w:rPr>
+              <w:t>else</w:t>
+            </w:r>
+            <w:proofErr w:type="spellEnd"/>
+          </w:p>
+          <w:p>
+            <w:pPr>
+              <w:pStyle w:val="Prrafodelista"/>
+              <w:numPr>
+                <w:ilvl w:val="0"/>
+                <w:numId w:val="1"/>
+              </w:numPr>
+              <w:spacing w:after="0" w:line="240" w:lineRule="auto"/>
+              <w:rPr>
+                <w:rFonts w:ascii="Courier New" w:hAnsi="Courier New" w:cs="Courier New"/>
+              </w:rPr>
+            </w:pPr>
+          </w:p>
+          <w:p>
+            <w:pPr>
+              <w:pStyle w:val="Prrafodelista"/>
+              <w:numPr>
+                <w:ilvl w:val="0"/>
+                <w:numId w:val="1"/>
+              </w:numPr>
+              <w:spacing w:after="0" w:line="240" w:lineRule="auto"/>
+              <w:rPr>
+                <w:rFonts w:ascii="Courier New" w:hAnsi="Courier New" w:cs="Courier New"/>
+                <w:lang w:val="en-US"/>
+              </w:rPr>
+            </w:pPr>
+            <w:r>
+              <w:rPr>
+                <w:rFonts w:ascii="Courier New" w:hAnsi="Courier New" w:cs="Courier New"/>
+                <w:lang w:val="en-US"/>
+              </w:rPr>
+              <w:tab/>
+              <w:t>num=`echo $</w:t>
+            </w:r>
+            <w:proofErr w:type="spellStart"/>
+            <w:r>
+              <w:rPr>
+                <w:rFonts w:ascii="Courier New" w:hAnsi="Courier New" w:cs="Courier New"/>
+                <w:lang w:val="en-US"/>
+              </w:rPr>
+              <w:t>arg</w:t>
+            </w:r>
+            <w:proofErr w:type="spellEnd"/>
+            <w:r>
+              <w:rPr>
+                <w:rFonts w:ascii="Courier New" w:hAnsi="Courier New" w:cs="Courier New"/>
+                <w:lang w:val="en-US"/>
+              </w:rPr>
+              <w:t xml:space="preserve"> | sed 's/[.]//g' `</w:t>
+            </w:r>
+          </w:p>
+          <w:p>
+            <w:pPr>
+              <w:pStyle w:val="Prrafodelista"/>
+              <w:numPr>
+                <w:ilvl w:val="0"/>
+                <w:numId w:val="1"/>
+              </w:numPr>
+              <w:spacing w:after="0" w:line="240" w:lineRule="auto"/>
+              <w:rPr>
+                <w:rFonts w:ascii="Courier New" w:hAnsi="Courier New" w:cs="Courier New"/>
+                <w:lang w:val="en-US"/>
+              </w:rPr>
+            </w:pPr>
+          </w:p>
+          <w:p>
+            <w:pPr>
+              <w:pStyle w:val="Prrafodelista"/>
+              <w:numPr>
+                <w:ilvl w:val="0"/>
+                <w:numId w:val="1"/>
+              </w:numPr>
+              <w:spacing w:after="0" w:line="240" w:lineRule="auto"/>
+              <w:rPr>
+                <w:rFonts w:ascii="Courier New" w:hAnsi="Courier New" w:cs="Courier New"/>
+              </w:rPr>
+            </w:pPr>
+            <w:r>
+              <w:rPr>
+                <w:rFonts w:ascii="Courier New" w:hAnsi="Courier New" w:cs="Courier New"/>
+                <w:lang w:val="en-US"/>
+              </w:rPr>
+              <w:tab/>
+            </w:r>
+            <w:proofErr w:type="spellStart"/>
+            <w:r>
+              <w:rPr>
+                <w:rFonts w:ascii="Courier New" w:hAnsi="Courier New" w:cs="Courier New"/>
+              </w:rPr>
+              <w:t>if</w:t>
+            </w:r>
+            <w:proofErr w:type="spellEnd"/>
+            <w:r>
+              <w:rPr>
+                <w:rFonts w:ascii="Courier New" w:hAnsi="Courier New" w:cs="Courier New"/>
+              </w:rPr>
+              <w:t xml:space="preserve"> [[ $</w:t>
+            </w:r>
+            <w:proofErr w:type="spellStart"/>
+            <w:r>
+              <w:rPr>
+                <w:rFonts w:ascii="Courier New" w:hAnsi="Courier New" w:cs="Courier New"/>
+              </w:rPr>
+              <w:t>num</w:t>
+            </w:r>
+            <w:proofErr w:type="spellEnd"/>
+            <w:r>
+              <w:rPr>
+                <w:rFonts w:ascii="Courier New" w:hAnsi="Courier New" w:cs="Courier New"/>
+              </w:rPr>
+              <w:t xml:space="preserve"> -</w:t>
+            </w:r>
+            <w:proofErr w:type="spellStart"/>
+            <w:r>
+              <w:rPr>
+                <w:rFonts w:ascii="Courier New" w:hAnsi="Courier New" w:cs="Courier New"/>
+              </w:rPr>
+              <w:t>lt</w:t>
+            </w:r>
+            <w:proofErr w:type="spellEnd"/>
+            <w:r>
+              <w:rPr>
+                <w:rFonts w:ascii="Courier New" w:hAnsi="Courier New" w:cs="Courier New"/>
+              </w:rPr>
+              <w:t xml:space="preserve"> </w:t>
+            </w:r>
+            <w:proofErr w:type="gramStart"/>
+            <w:r>
+              <w:rPr>
+                <w:rFonts w:ascii="Courier New" w:hAnsi="Courier New" w:cs="Courier New"/>
+              </w:rPr>
+              <w:t>0 ]</w:t>
+            </w:r>
+            <w:proofErr w:type="gramEnd"/>
+            <w:r>
+              <w:rPr>
+                <w:rFonts w:ascii="Courier New" w:hAnsi="Courier New" w:cs="Courier New"/>
+              </w:rPr>
+              <w:t xml:space="preserve">]  </w:t>
+            </w:r>
+          </w:p>
+          <w:p>
+            <w:pPr>
+              <w:pStyle w:val="Prrafodelista"/>
+              <w:numPr>
+                <w:ilvl w:val="0"/>
+                <w:numId w:val="1"/>
+              </w:numPr>
+              <w:spacing w:after="0" w:line="240" w:lineRule="auto"/>
+              <w:rPr>
+                <w:rFonts w:ascii="Courier New" w:hAnsi="Courier New" w:cs="Courier New"/>
+              </w:rPr>
+            </w:pPr>
+            <w:r>
+              <w:rPr>
+                <w:rFonts w:ascii="Courier New" w:hAnsi="Courier New" w:cs="Courier New"/>
+              </w:rPr>
+              <w:tab/>
+            </w:r>
+            <w:proofErr w:type="spellStart"/>
+            <w:r>
+              <w:rPr>
+                <w:rFonts w:ascii="Courier New" w:hAnsi="Courier New" w:cs="Courier New"/>
+              </w:rPr>
+              <w:t>then</w:t>
+            </w:r>
+            <w:proofErr w:type="spellEnd"/>
+          </w:p>
+          <w:p>
+            <w:pPr>
+              <w:pStyle w:val="Prrafodelista"/>
+              <w:numPr>
+                <w:ilvl w:val="0"/>
+                <w:numId w:val="1"/>
+              </w:numPr>
+              <w:spacing w:after="0" w:line="240" w:lineRule="auto"/>
+              <w:rPr>
+                <w:rFonts w:ascii="Courier New" w:hAnsi="Courier New" w:cs="Courier New"/>
+              </w:rPr>
+            </w:pPr>
+            <w:r>
+              <w:rPr>
+                <w:rFonts w:ascii="Courier New" w:hAnsi="Courier New" w:cs="Courier New"/>
+              </w:rPr>
+              <w:tab/>
+            </w:r>
+            <w:r>
+              <w:rPr>
+                <w:rFonts w:ascii="Courier New" w:hAnsi="Courier New" w:cs="Courier New"/>
+              </w:rPr>
+              <w:tab/>
+              <w:t>echo "El decimal $</w:t>
+            </w:r>
+            <w:proofErr w:type="spellStart"/>
+            <w:r>
+              <w:rPr>
+                <w:rFonts w:ascii="Courier New" w:hAnsi="Courier New" w:cs="Courier New"/>
+              </w:rPr>
+              <w:t>arg</w:t>
+            </w:r>
+            <w:proofErr w:type="spellEnd"/>
+            <w:r>
+              <w:rPr>
+                <w:rFonts w:ascii="Courier New" w:hAnsi="Courier New" w:cs="Courier New"/>
+              </w:rPr>
+              <w:t>: NO VALIDO"</w:t>
+            </w:r>
+          </w:p>
+          <w:p>
+            <w:pPr>
+              <w:pStyle w:val="Prrafodelista"/>
+              <w:numPr>
+                <w:ilvl w:val="0"/>
+                <w:numId w:val="1"/>
+              </w:numPr>
+              <w:spacing w:after="0" w:line="240" w:lineRule="auto"/>
+              <w:rPr>
+                <w:rFonts w:ascii="Courier New" w:hAnsi="Courier New" w:cs="Courier New"/>
+              </w:rPr>
+            </w:pPr>
+            <w:r>
+              <w:rPr>
+                <w:rFonts w:ascii="Courier New" w:hAnsi="Courier New" w:cs="Courier New"/>
+              </w:rPr>
+              <w:tab/>
+            </w:r>
+            <w:r>
+              <w:rPr>
+                <w:rFonts w:ascii="Courier New" w:hAnsi="Courier New" w:cs="Courier New"/>
+              </w:rPr>
+              <w:tab/>
+            </w:r>
+            <w:proofErr w:type="spellStart"/>
+            <w:r>
+              <w:rPr>
+                <w:rFonts w:ascii="Courier New" w:hAnsi="Courier New" w:cs="Courier New"/>
+              </w:rPr>
+              <w:t>exit</w:t>
+            </w:r>
+            <w:proofErr w:type="spellEnd"/>
+            <w:r>
+              <w:rPr>
+                <w:rFonts w:ascii="Courier New" w:hAnsi="Courier New" w:cs="Courier New"/>
+              </w:rPr>
+              <w:t xml:space="preserve"> 1</w:t>
+            </w:r>
+          </w:p>
+          <w:p>
+            <w:pPr>
+              <w:pStyle w:val="Prrafodelista"/>
+              <w:numPr>
+                <w:ilvl w:val="0"/>
+                <w:numId w:val="1"/>
+              </w:numPr>
+              <w:spacing w:after="0" w:line="240" w:lineRule="auto"/>
+              <w:rPr>
+                <w:rFonts w:ascii="Courier New" w:hAnsi="Courier New" w:cs="Courier New"/>
+              </w:rPr>
+            </w:pPr>
+            <w:r>
+              <w:rPr>
+                <w:rFonts w:ascii="Courier New" w:hAnsi="Courier New" w:cs="Courier New"/>
+              </w:rPr>
+              <w:tab/>
+            </w:r>
+            <w:proofErr w:type="spellStart"/>
+            <w:r>
+              <w:rPr>
+                <w:rFonts w:ascii="Courier New" w:hAnsi="Courier New" w:cs="Courier New"/>
+              </w:rPr>
+              <w:t>else</w:t>
+            </w:r>
+            <w:proofErr w:type="spellEnd"/>
+          </w:p>
+          <w:p>
+            <w:pPr>
+              <w:pStyle w:val="Prrafodelista"/>
+              <w:numPr>
+                <w:ilvl w:val="0"/>
+                <w:numId w:val="1"/>
+              </w:numPr>
+              <w:spacing w:after="0" w:line="240" w:lineRule="auto"/>
+              <w:rPr>
+                <w:rFonts w:ascii="Courier New" w:hAnsi="Courier New" w:cs="Courier New"/>
+              </w:rPr>
+            </w:pPr>
+            <w:r>
+              <w:rPr>
+                <w:rFonts w:ascii="Courier New" w:hAnsi="Courier New" w:cs="Courier New"/>
+              </w:rPr>
+              <w:tab/>
+            </w:r>
+            <w:r>
+              <w:rPr>
+                <w:rFonts w:ascii="Courier New" w:hAnsi="Courier New" w:cs="Courier New"/>
+              </w:rPr>
+              <w:tab/>
+              <w:t>echo -e "El binario es:"</w:t>
+            </w:r>
+          </w:p>
+          <w:p>
+            <w:pPr>
+              <w:pStyle w:val="Prrafodelista"/>
+              <w:numPr>
+                <w:ilvl w:val="0"/>
+                <w:numId w:val="1"/>
+              </w:numPr>
+              <w:spacing w:after="0" w:line="240" w:lineRule="auto"/>
+              <w:rPr>
+                <w:rFonts w:ascii="Courier New" w:hAnsi="Courier New" w:cs="Courier New"/>
+              </w:rPr>
+            </w:pPr>
+            <w:r>
+              <w:rPr>
+                <w:rFonts w:ascii="Courier New" w:hAnsi="Courier New" w:cs="Courier New"/>
+              </w:rPr>
+              <w:tab/>
+            </w:r>
+            <w:r>
+              <w:rPr>
+                <w:rFonts w:ascii="Courier New" w:hAnsi="Courier New" w:cs="Courier New"/>
+              </w:rPr>
+              <w:tab/>
+              <w:t>echo "</w:t>
+            </w:r>
+            <w:proofErr w:type="spellStart"/>
+            <w:r>
+              <w:rPr>
+                <w:rFonts w:ascii="Courier New" w:hAnsi="Courier New" w:cs="Courier New"/>
+              </w:rPr>
+              <w:t>obase</w:t>
+            </w:r>
+            <w:proofErr w:type="spellEnd"/>
+            <w:r>
+              <w:rPr>
+                <w:rFonts w:ascii="Courier New" w:hAnsi="Courier New" w:cs="Courier New"/>
+              </w:rPr>
+              <w:t>=</w:t>
+            </w:r>
+            <w:proofErr w:type="gramStart"/>
+            <w:r>
+              <w:rPr>
+                <w:rFonts w:ascii="Courier New" w:hAnsi="Courier New" w:cs="Courier New"/>
+              </w:rPr>
+              <w:t>2;$</w:t>
+            </w:r>
+            <w:proofErr w:type="spellStart"/>
+            <w:proofErr w:type="gramEnd"/>
+            <w:r>
+              <w:rPr>
+                <w:rFonts w:ascii="Courier New" w:hAnsi="Courier New" w:cs="Courier New"/>
+              </w:rPr>
+              <w:t>num</w:t>
+            </w:r>
+            <w:proofErr w:type="spellEnd"/>
+            <w:r>
+              <w:rPr>
+                <w:rFonts w:ascii="Courier New" w:hAnsi="Courier New" w:cs="Courier New"/>
+              </w:rPr>
+              <w:t xml:space="preserve">" | </w:t>
+            </w:r>
+            <w:proofErr w:type="spellStart"/>
+            <w:r>
+              <w:rPr>
+                <w:rFonts w:ascii="Courier New" w:hAnsi="Courier New" w:cs="Courier New"/>
+              </w:rPr>
+              <w:t>bc</w:t>
+            </w:r>
+            <w:proofErr w:type="spellEnd"/>
+          </w:p>
+          <w:p>
+            <w:pPr>
+              <w:pStyle w:val="Prrafodelista"/>
+              <w:numPr>
+                <w:ilvl w:val="0"/>
+                <w:numId w:val="1"/>
+              </w:numPr>
+              <w:spacing w:after="0" w:line="240" w:lineRule="auto"/>
+              <w:rPr>
+                <w:rFonts w:ascii="Courier New" w:hAnsi="Courier New" w:cs="Courier New"/>
+              </w:rPr>
+            </w:pPr>
+            <w:r>
+              <w:rPr>
+                <w:rFonts w:ascii="Courier New" w:hAnsi="Courier New" w:cs="Courier New"/>
+              </w:rPr>
+              <w:tab/>
+              <w:t>fi</w:t>
+            </w:r>
+          </w:p>
+          <w:p>
+            <w:pPr>
+              <w:pStyle w:val="Prrafodelista"/>
+              <w:numPr>
+                <w:ilvl w:val="0"/>
+                <w:numId w:val="1"/>
+              </w:numPr>
+              <w:rPr>
+                <w:rFonts w:ascii="Courier New" w:hAnsi="Courier New" w:cs="Courier New"/>
+              </w:rPr>
+            </w:pPr>
+            <w:r>
+              <w:rPr>
+                <w:rFonts w:ascii="Courier New" w:hAnsi="Courier New" w:cs="Courier New"/>
+              </w:rPr>
+              <w:t>fi</w:t>
+            </w:r>
+          </w:p>
+        </w:tc>
+      </w:tr>
+    </w:tbl>
+    <w:p/>
     <w:sectPr>
       <w:pgSz w:w="11906" w:h="16838"/>
       <w:pgMar w:top="1134" w:right="850" w:bottom="1134" w:left="1701" w:header="709" w:footer="709" w:gutter="0"/>
@@ -1806,7 +2872,7 @@
     <w:lsdException w:name="Table Web 2" w:semiHidden="1" w:unhideWhenUsed="1"/>
     <w:lsdException w:name="Table Web 3" w:semiHidden="1" w:unhideWhenUsed="1"/>
     <w:lsdException w:name="Balloon Text" w:semiHidden="1" w:unhideWhenUsed="1"/>
-    <w:lsdException w:name="Table Grid" w:semiHidden="1" w:uiPriority="59" w:unhideWhenUsed="1"/>
+    <w:lsdException w:name="Table Grid" w:uiPriority="59"/>
     <w:lsdException w:name="Table Theme" w:semiHidden="1" w:unhideWhenUsed="1"/>
     <w:lsdException w:name="Placeholder Text" w:semiHidden="1"/>
     <w:lsdException w:name="No Spacing" w:uiPriority="1" w:qFormat="1"/>
@@ -2033,11 +3099,11 @@
     <w:name w:val="Normal"/>
     <w:qFormat/>
   </w:style>
-  <w:style w:type="paragraph" w:styleId="Heading1">
+  <w:style w:type="paragraph" w:styleId="Ttulo1">
     <w:name w:val="heading 1"/>
     <w:basedOn w:val="Normal"/>
     <w:next w:val="Normal"/>
-    <w:link w:val="Heading1Char"/>
+    <w:link w:val="Ttulo1Car"/>
     <w:uiPriority w:val="9"/>
     <w:qFormat/>
     <w:pPr>
@@ -2052,11 +3118,11 @@
       <w:szCs w:val="40"/>
     </w:rPr>
   </w:style>
-  <w:style w:type="paragraph" w:styleId="Heading2">
+  <w:style w:type="paragraph" w:styleId="Ttulo2">
     <w:name w:val="heading 2"/>
     <w:basedOn w:val="Normal"/>
     <w:next w:val="Normal"/>
-    <w:link w:val="Heading2Char"/>
+    <w:link w:val="Ttulo2Car"/>
     <w:uiPriority w:val="9"/>
     <w:unhideWhenUsed/>
     <w:qFormat/>
@@ -2071,11 +3137,11 @@
       <w:sz w:val="34"/>
     </w:rPr>
   </w:style>
-  <w:style w:type="paragraph" w:styleId="Heading3">
+  <w:style w:type="paragraph" w:styleId="Ttulo3">
     <w:name w:val="heading 3"/>
     <w:basedOn w:val="Normal"/>
     <w:next w:val="Normal"/>
-    <w:link w:val="Heading3Char"/>
+    <w:link w:val="Ttulo3Car"/>
     <w:uiPriority w:val="9"/>
     <w:unhideWhenUsed/>
     <w:qFormat/>
@@ -2091,11 +3157,11 @@
       <w:szCs w:val="30"/>
     </w:rPr>
   </w:style>
-  <w:style w:type="paragraph" w:styleId="Heading4">
+  <w:style w:type="paragraph" w:styleId="Ttulo4">
     <w:name w:val="heading 4"/>
     <w:basedOn w:val="Normal"/>
     <w:next w:val="Normal"/>
-    <w:link w:val="Heading4Char"/>
+    <w:link w:val="Ttulo4Car"/>
     <w:uiPriority w:val="9"/>
     <w:unhideWhenUsed/>
     <w:qFormat/>
@@ -2113,11 +3179,11 @@
       <w:szCs w:val="26"/>
     </w:rPr>
   </w:style>
-  <w:style w:type="paragraph" w:styleId="Heading5">
+  <w:style w:type="paragraph" w:styleId="Ttulo5">
     <w:name w:val="heading 5"/>
     <w:basedOn w:val="Normal"/>
     <w:next w:val="Normal"/>
-    <w:link w:val="Heading5Char"/>
+    <w:link w:val="Ttulo5Car"/>
     <w:uiPriority w:val="9"/>
     <w:unhideWhenUsed/>
     <w:qFormat/>
@@ -2135,11 +3201,11 @@
       <w:szCs w:val="24"/>
     </w:rPr>
   </w:style>
-  <w:style w:type="paragraph" w:styleId="Heading6">
+  <w:style w:type="paragraph" w:styleId="Ttulo6">
     <w:name w:val="heading 6"/>
     <w:basedOn w:val="Normal"/>
     <w:next w:val="Normal"/>
-    <w:link w:val="Heading6Char"/>
+    <w:link w:val="Ttulo6Car"/>
     <w:uiPriority w:val="9"/>
     <w:unhideWhenUsed/>
     <w:qFormat/>
@@ -2155,11 +3221,11 @@
       <w:bCs/>
     </w:rPr>
   </w:style>
-  <w:style w:type="paragraph" w:styleId="Heading7">
+  <w:style w:type="paragraph" w:styleId="Ttulo7">
     <w:name w:val="heading 7"/>
     <w:basedOn w:val="Normal"/>
     <w:next w:val="Normal"/>
-    <w:link w:val="Heading7Char"/>
+    <w:link w:val="Ttulo7Car"/>
     <w:uiPriority w:val="9"/>
     <w:unhideWhenUsed/>
     <w:qFormat/>
@@ -2177,11 +3243,11 @@
       <w:iCs/>
     </w:rPr>
   </w:style>
-  <w:style w:type="paragraph" w:styleId="Heading8">
+  <w:style w:type="paragraph" w:styleId="Ttulo8">
     <w:name w:val="heading 8"/>
     <w:basedOn w:val="Normal"/>
     <w:next w:val="Normal"/>
-    <w:link w:val="Heading8Char"/>
+    <w:link w:val="Ttulo8Car"/>
     <w:uiPriority w:val="9"/>
     <w:unhideWhenUsed/>
     <w:qFormat/>
@@ -2197,11 +3263,11 @@
       <w:iCs/>
     </w:rPr>
   </w:style>
-  <w:style w:type="paragraph" w:styleId="Heading9">
+  <w:style w:type="paragraph" w:styleId="Ttulo9">
     <w:name w:val="heading 9"/>
     <w:basedOn w:val="Normal"/>
     <w:next w:val="Normal"/>
-    <w:link w:val="Heading9Char"/>
+    <w:link w:val="Ttulo9Car"/>
     <w:uiPriority w:val="9"/>
     <w:unhideWhenUsed/>
     <w:qFormat/>
@@ -2219,13 +3285,13 @@
       <w:szCs w:val="21"/>
     </w:rPr>
   </w:style>
-  <w:style w:type="character" w:default="1" w:styleId="DefaultParagraphFont">
+  <w:style w:type="character" w:default="1" w:styleId="Fuentedeprrafopredeter">
     <w:name w:val="Default Paragraph Font"/>
     <w:uiPriority w:val="1"/>
     <w:semiHidden/>
     <w:unhideWhenUsed/>
   </w:style>
-  <w:style w:type="table" w:default="1" w:styleId="TableNormal">
+  <w:style w:type="table" w:default="1" w:styleId="Tablanormal">
     <w:name w:val="Normal Table"/>
     <w:uiPriority w:val="99"/>
     <w:semiHidden/>
@@ -2240,15 +3306,15 @@
       </w:tblCellMar>
     </w:tblPr>
   </w:style>
-  <w:style w:type="numbering" w:default="1" w:styleId="NoList">
+  <w:style w:type="numbering" w:default="1" w:styleId="Sinlista">
     <w:name w:val="No List"/>
     <w:uiPriority w:val="99"/>
     <w:semiHidden/>
     <w:unhideWhenUsed/>
   </w:style>
-  <w:style w:type="character" w:customStyle="1" w:styleId="Heading1Char">
-    <w:name w:val="Heading 1 Char"/>
-    <w:link w:val="Heading1"/>
+  <w:style w:type="character" w:customStyle="1" w:styleId="Ttulo1Car">
+    <w:name w:val="Título 1 Car"/>
+    <w:link w:val="Ttulo1"/>
     <w:uiPriority w:val="9"/>
     <w:rPr>
       <w:rFonts w:ascii="Arial" w:eastAsia="Arial" w:hAnsi="Arial" w:cs="Arial"/>
@@ -2256,18 +3322,18 @@
       <w:szCs w:val="40"/>
     </w:rPr>
   </w:style>
-  <w:style w:type="character" w:customStyle="1" w:styleId="Heading2Char">
-    <w:name w:val="Heading 2 Char"/>
-    <w:link w:val="Heading2"/>
+  <w:style w:type="character" w:customStyle="1" w:styleId="Ttulo2Car">
+    <w:name w:val="Título 2 Car"/>
+    <w:link w:val="Ttulo2"/>
     <w:uiPriority w:val="9"/>
     <w:rPr>
       <w:rFonts w:ascii="Arial" w:eastAsia="Arial" w:hAnsi="Arial" w:cs="Arial"/>
       <w:sz w:val="34"/>
     </w:rPr>
   </w:style>
-  <w:style w:type="character" w:customStyle="1" w:styleId="Heading3Char">
-    <w:name w:val="Heading 3 Char"/>
-    <w:link w:val="Heading3"/>
+  <w:style w:type="character" w:customStyle="1" w:styleId="Ttulo3Car">
+    <w:name w:val="Título 3 Car"/>
+    <w:link w:val="Ttulo3"/>
     <w:uiPriority w:val="9"/>
     <w:rPr>
       <w:rFonts w:ascii="Arial" w:eastAsia="Arial" w:hAnsi="Arial" w:cs="Arial"/>
@@ -2275,9 +3341,9 @@
       <w:szCs w:val="30"/>
     </w:rPr>
   </w:style>
-  <w:style w:type="character" w:customStyle="1" w:styleId="Heading4Char">
-    <w:name w:val="Heading 4 Char"/>
-    <w:link w:val="Heading4"/>
+  <w:style w:type="character" w:customStyle="1" w:styleId="Ttulo4Car">
+    <w:name w:val="Título 4 Car"/>
+    <w:link w:val="Ttulo4"/>
     <w:uiPriority w:val="9"/>
     <w:rPr>
       <w:rFonts w:ascii="Arial" w:eastAsia="Arial" w:hAnsi="Arial" w:cs="Arial"/>
@@ -2287,9 +3353,9 @@
       <w:szCs w:val="26"/>
     </w:rPr>
   </w:style>
-  <w:style w:type="character" w:customStyle="1" w:styleId="Heading5Char">
-    <w:name w:val="Heading 5 Char"/>
-    <w:link w:val="Heading5"/>
+  <w:style w:type="character" w:customStyle="1" w:styleId="Ttulo5Car">
+    <w:name w:val="Título 5 Car"/>
+    <w:link w:val="Ttulo5"/>
     <w:uiPriority w:val="9"/>
     <w:rPr>
       <w:rFonts w:ascii="Arial" w:eastAsia="Arial" w:hAnsi="Arial" w:cs="Arial"/>
@@ -2299,9 +3365,9 @@
       <w:szCs w:val="24"/>
     </w:rPr>
   </w:style>
-  <w:style w:type="character" w:customStyle="1" w:styleId="Heading6Char">
-    <w:name w:val="Heading 6 Char"/>
-    <w:link w:val="Heading6"/>
+  <w:style w:type="character" w:customStyle="1" w:styleId="Ttulo6Car">
+    <w:name w:val="Título 6 Car"/>
+    <w:link w:val="Ttulo6"/>
     <w:uiPriority w:val="9"/>
     <w:rPr>
       <w:rFonts w:ascii="Arial" w:eastAsia="Arial" w:hAnsi="Arial" w:cs="Arial"/>
@@ -2311,9 +3377,9 @@
       <w:szCs w:val="22"/>
     </w:rPr>
   </w:style>
-  <w:style w:type="character" w:customStyle="1" w:styleId="Heading7Char">
-    <w:name w:val="Heading 7 Char"/>
-    <w:link w:val="Heading7"/>
+  <w:style w:type="character" w:customStyle="1" w:styleId="Ttulo7Car">
+    <w:name w:val="Título 7 Car"/>
+    <w:link w:val="Ttulo7"/>
     <w:uiPriority w:val="9"/>
     <w:rPr>
       <w:rFonts w:ascii="Arial" w:eastAsia="Arial" w:hAnsi="Arial" w:cs="Arial"/>
@@ -2325,9 +3391,9 @@
       <w:szCs w:val="22"/>
     </w:rPr>
   </w:style>
-  <w:style w:type="character" w:customStyle="1" w:styleId="Heading8Char">
-    <w:name w:val="Heading 8 Char"/>
-    <w:link w:val="Heading8"/>
+  <w:style w:type="character" w:customStyle="1" w:styleId="Ttulo8Car">
+    <w:name w:val="Título 8 Car"/>
+    <w:link w:val="Ttulo8"/>
     <w:uiPriority w:val="9"/>
     <w:rPr>
       <w:rFonts w:ascii="Arial" w:eastAsia="Arial" w:hAnsi="Arial" w:cs="Arial"/>
@@ -2337,9 +3403,9 @@
       <w:szCs w:val="22"/>
     </w:rPr>
   </w:style>
-  <w:style w:type="character" w:customStyle="1" w:styleId="Heading9Char">
-    <w:name w:val="Heading 9 Char"/>
-    <w:link w:val="Heading9"/>
+  <w:style w:type="character" w:customStyle="1" w:styleId="Ttulo9Car">
+    <w:name w:val="Título 9 Car"/>
+    <w:link w:val="Ttulo9"/>
     <w:uiPriority w:val="9"/>
     <w:rPr>
       <w:rFonts w:ascii="Arial" w:eastAsia="Arial" w:hAnsi="Arial" w:cs="Arial"/>
@@ -2349,11 +3415,11 @@
       <w:szCs w:val="21"/>
     </w:rPr>
   </w:style>
-  <w:style w:type="paragraph" w:styleId="Title">
+  <w:style w:type="paragraph" w:styleId="Ttulo">
     <w:name w:val="Title"/>
     <w:basedOn w:val="Normal"/>
     <w:next w:val="Normal"/>
-    <w:link w:val="TitleChar"/>
+    <w:link w:val="TtuloCar"/>
     <w:uiPriority w:val="10"/>
     <w:qFormat/>
     <w:pPr>
@@ -2365,20 +3431,20 @@
       <w:szCs w:val="48"/>
     </w:rPr>
   </w:style>
-  <w:style w:type="character" w:customStyle="1" w:styleId="TitleChar">
-    <w:name w:val="Title Char"/>
-    <w:link w:val="Title"/>
+  <w:style w:type="character" w:customStyle="1" w:styleId="TtuloCar">
+    <w:name w:val="Título Car"/>
+    <w:link w:val="Ttulo"/>
     <w:uiPriority w:val="10"/>
     <w:rPr>
       <w:sz w:val="48"/>
       <w:szCs w:val="48"/>
     </w:rPr>
   </w:style>
-  <w:style w:type="paragraph" w:styleId="Subtitle">
+  <w:style w:type="paragraph" w:styleId="Subttulo">
     <w:name w:val="Subtitle"/>
     <w:basedOn w:val="Normal"/>
     <w:next w:val="Normal"/>
-    <w:link w:val="SubtitleChar"/>
+    <w:link w:val="SubttuloCar"/>
     <w:uiPriority w:val="11"/>
     <w:qFormat/>
     <w:pPr>
@@ -2389,20 +3455,20 @@
       <w:szCs w:val="24"/>
     </w:rPr>
   </w:style>
-  <w:style w:type="character" w:customStyle="1" w:styleId="SubtitleChar">
-    <w:name w:val="Subtitle Char"/>
-    <w:link w:val="Subtitle"/>
+  <w:style w:type="character" w:customStyle="1" w:styleId="SubttuloCar">
+    <w:name w:val="Subtítulo Car"/>
+    <w:link w:val="Subttulo"/>
     <w:uiPriority w:val="11"/>
     <w:rPr>
       <w:sz w:val="24"/>
       <w:szCs w:val="24"/>
     </w:rPr>
   </w:style>
-  <w:style w:type="paragraph" w:styleId="Quote">
+  <w:style w:type="paragraph" w:styleId="Cita">
     <w:name w:val="Quote"/>
     <w:basedOn w:val="Normal"/>
     <w:next w:val="Normal"/>
-    <w:link w:val="QuoteChar"/>
+    <w:link w:val="CitaCar"/>
     <w:uiPriority w:val="29"/>
     <w:qFormat/>
     <w:pPr>
@@ -2412,19 +3478,19 @@
       <w:i/>
     </w:rPr>
   </w:style>
-  <w:style w:type="character" w:customStyle="1" w:styleId="QuoteChar">
-    <w:name w:val="Quote Char"/>
-    <w:link w:val="Quote"/>
+  <w:style w:type="character" w:customStyle="1" w:styleId="CitaCar">
+    <w:name w:val="Cita Car"/>
+    <w:link w:val="Cita"/>
     <w:uiPriority w:val="29"/>
     <w:rPr>
       <w:i/>
     </w:rPr>
   </w:style>
-  <w:style w:type="paragraph" w:styleId="IntenseQuote">
+  <w:style w:type="paragraph" w:styleId="Citadestacada">
     <w:name w:val="Intense Quote"/>
     <w:basedOn w:val="Normal"/>
     <w:next w:val="Normal"/>
-    <w:link w:val="IntenseQuoteChar"/>
+    <w:link w:val="CitadestacadaCar"/>
     <w:uiPriority w:val="30"/>
     <w:qFormat/>
     <w:pPr>
@@ -2441,18 +3507,18 @@
       <w:i/>
     </w:rPr>
   </w:style>
-  <w:style w:type="character" w:customStyle="1" w:styleId="IntenseQuoteChar">
-    <w:name w:val="Intense Quote Char"/>
-    <w:link w:val="IntenseQuote"/>
+  <w:style w:type="character" w:customStyle="1" w:styleId="CitadestacadaCar">
+    <w:name w:val="Cita destacada Car"/>
+    <w:link w:val="Citadestacada"/>
     <w:uiPriority w:val="30"/>
     <w:rPr>
       <w:i/>
     </w:rPr>
   </w:style>
-  <w:style w:type="paragraph" w:styleId="Header">
+  <w:style w:type="paragraph" w:styleId="Encabezado">
     <w:name w:val="header"/>
     <w:basedOn w:val="Normal"/>
-    <w:link w:val="HeaderChar"/>
+    <w:link w:val="EncabezadoCar"/>
     <w:uiPriority w:val="99"/>
     <w:unhideWhenUsed/>
     <w:pPr>
@@ -2463,15 +3529,15 @@
       <w:spacing w:after="0" w:line="240" w:lineRule="auto"/>
     </w:pPr>
   </w:style>
-  <w:style w:type="character" w:customStyle="1" w:styleId="HeaderChar">
-    <w:name w:val="Header Char"/>
-    <w:link w:val="Header"/>
+  <w:style w:type="character" w:customStyle="1" w:styleId="EncabezadoCar">
+    <w:name w:val="Encabezado Car"/>
+    <w:link w:val="Encabezado"/>
     <w:uiPriority w:val="99"/>
   </w:style>
-  <w:style w:type="paragraph" w:styleId="Footer">
+  <w:style w:type="paragraph" w:styleId="Piedepgina">
     <w:name w:val="footer"/>
     <w:basedOn w:val="Normal"/>
-    <w:link w:val="FooterChar1"/>
+    <w:link w:val="PiedepginaCar"/>
     <w:uiPriority w:val="99"/>
     <w:unhideWhenUsed/>
     <w:pPr>
@@ -2486,7 +3552,7 @@
     <w:name w:val="Footer Char"/>
     <w:uiPriority w:val="99"/>
   </w:style>
-  <w:style w:type="paragraph" w:styleId="Caption">
+  <w:style w:type="paragraph" w:styleId="Descripcin">
     <w:name w:val="caption"/>
     <w:basedOn w:val="Normal"/>
     <w:next w:val="Normal"/>
@@ -2502,14 +3568,14 @@
       <w:szCs w:val="18"/>
     </w:rPr>
   </w:style>
-  <w:style w:type="character" w:customStyle="1" w:styleId="FooterChar1">
-    <w:name w:val="Footer Char1"/>
-    <w:link w:val="Footer"/>
+  <w:style w:type="character" w:customStyle="1" w:styleId="PiedepginaCar">
+    <w:name w:val="Pie de página Car"/>
+    <w:link w:val="Piedepgina"/>
     <w:uiPriority w:val="99"/>
   </w:style>
-  <w:style w:type="table" w:styleId="TableGrid">
+  <w:style w:type="table" w:styleId="Tablaconcuadrcula">
     <w:name w:val="Table Grid"/>
-    <w:basedOn w:val="TableNormal"/>
+    <w:basedOn w:val="Tablanormal"/>
     <w:uiPriority w:val="59"/>
     <w:pPr>
       <w:spacing w:after="0" w:line="240" w:lineRule="auto"/>
@@ -2525,9 +3591,9 @@
       </w:tblBorders>
     </w:tblPr>
   </w:style>
-  <w:style w:type="table" w:styleId="TableGridLight">
+  <w:style w:type="table" w:styleId="Tablaconcuadrculaclara">
     <w:name w:val="Grid Table Light"/>
-    <w:basedOn w:val="TableNormal"/>
+    <w:basedOn w:val="Tablanormal"/>
     <w:uiPriority w:val="59"/>
     <w:pPr>
       <w:spacing w:after="0" w:line="240" w:lineRule="auto"/>
@@ -2543,9 +3609,9 @@
       </w:tblBorders>
     </w:tblPr>
   </w:style>
-  <w:style w:type="table" w:styleId="PlainTable1">
+  <w:style w:type="table" w:styleId="Tablanormal1">
     <w:name w:val="Plain Table 1"/>
-    <w:basedOn w:val="TableNormal"/>
+    <w:basedOn w:val="Tablanormal"/>
     <w:uiPriority w:val="59"/>
     <w:pPr>
       <w:spacing w:after="0" w:line="240" w:lineRule="auto"/>
@@ -2605,9 +3671,9 @@
       </w:tcPr>
     </w:tblStylePr>
   </w:style>
-  <w:style w:type="table" w:styleId="PlainTable2">
+  <w:style w:type="table" w:styleId="Tablanormal2">
     <w:name w:val="Plain Table 2"/>
-    <w:basedOn w:val="TableNormal"/>
+    <w:basedOn w:val="Tablanormal"/>
     <w:uiPriority w:val="59"/>
     <w:pPr>
       <w:spacing w:after="0" w:line="240" w:lineRule="auto"/>
@@ -2687,9 +3753,9 @@
       </w:tcPr>
     </w:tblStylePr>
   </w:style>
-  <w:style w:type="table" w:styleId="PlainTable3">
+  <w:style w:type="table" w:styleId="Tablanormal3">
     <w:name w:val="Plain Table 3"/>
-    <w:basedOn w:val="TableNormal"/>
+    <w:basedOn w:val="Tablanormal"/>
     <w:uiPriority w:val="99"/>
     <w:pPr>
       <w:spacing w:after="0" w:line="240" w:lineRule="auto"/>
@@ -2767,9 +3833,9 @@
       </w:tcPr>
     </w:tblStylePr>
   </w:style>
-  <w:style w:type="table" w:styleId="PlainTable4">
+  <w:style w:type="table" w:styleId="Tablanormal4">
     <w:name w:val="Plain Table 4"/>
-    <w:basedOn w:val="TableNormal"/>
+    <w:basedOn w:val="Tablanormal"/>
     <w:uiPriority w:val="99"/>
     <w:pPr>
       <w:spacing w:after="0" w:line="240" w:lineRule="auto"/>
@@ -2825,9 +3891,9 @@
       </w:tcPr>
     </w:tblStylePr>
   </w:style>
-  <w:style w:type="table" w:styleId="PlainTable5">
+  <w:style w:type="table" w:styleId="Tablanormal5">
     <w:name w:val="Plain Table 5"/>
-    <w:basedOn w:val="TableNormal"/>
+    <w:basedOn w:val="Tablanormal"/>
     <w:uiPriority w:val="99"/>
     <w:pPr>
       <w:spacing w:after="0" w:line="240" w:lineRule="auto"/>
@@ -2918,9 +3984,9 @@
       </w:tcPr>
     </w:tblStylePr>
   </w:style>
-  <w:style w:type="table" w:styleId="GridTable1Light">
+  <w:style w:type="table" w:styleId="Tablaconcuadrcula1clara">
     <w:name w:val="Grid Table 1 Light"/>
-    <w:basedOn w:val="TableNormal"/>
+    <w:basedOn w:val="Tablanormal"/>
     <w:uiPriority w:val="99"/>
     <w:pPr>
       <w:spacing w:after="0" w:line="240" w:lineRule="auto"/>
@@ -2984,9 +4050,9 @@
       </w:tcPr>
     </w:tblStylePr>
   </w:style>
-  <w:style w:type="table" w:styleId="GridTable1Light-Accent1">
+  <w:style w:type="table" w:styleId="Tablaconcuadrcula1clara-nfasis1">
     <w:name w:val="Grid Table 1 Light Accent 1"/>
-    <w:basedOn w:val="TableNormal"/>
+    <w:basedOn w:val="Tablanormal"/>
     <w:uiPriority w:val="99"/>
     <w:pPr>
       <w:spacing w:after="0" w:line="240" w:lineRule="auto"/>
@@ -3052,7 +4118,7 @@
   </w:style>
   <w:style w:type="table" w:customStyle="1" w:styleId="GridTable1Light-Accent2">
     <w:name w:val="Grid Table 1 Light - Accent 2"/>
-    <w:basedOn w:val="TableNormal"/>
+    <w:basedOn w:val="Tablanormal"/>
     <w:uiPriority w:val="99"/>
     <w:pPr>
       <w:spacing w:after="0" w:line="240" w:lineRule="auto"/>
@@ -3116,9 +4182,9 @@
       </w:tcPr>
     </w:tblStylePr>
   </w:style>
-  <w:style w:type="table" w:styleId="GridTable1Light-Accent3">
+  <w:style w:type="table" w:styleId="Tablaconcuadrcula1clara-nfasis3">
     <w:name w:val="Grid Table 1 Light Accent 3"/>
-    <w:basedOn w:val="TableNormal"/>
+    <w:basedOn w:val="Tablanormal"/>
     <w:uiPriority w:val="99"/>
     <w:pPr>
       <w:spacing w:after="0" w:line="240" w:lineRule="auto"/>
@@ -3182,9 +4248,9 @@
       </w:tcPr>
     </w:tblStylePr>
   </w:style>
-  <w:style w:type="table" w:styleId="GridTable1Light-Accent4">
+  <w:style w:type="table" w:styleId="Tablaconcuadrcula1clara-nfasis4">
     <w:name w:val="Grid Table 1 Light Accent 4"/>
-    <w:basedOn w:val="TableNormal"/>
+    <w:basedOn w:val="Tablanormal"/>
     <w:uiPriority w:val="99"/>
     <w:pPr>
       <w:spacing w:after="0" w:line="240" w:lineRule="auto"/>
@@ -3248,9 +4314,9 @@
       </w:tcPr>
     </w:tblStylePr>
   </w:style>
-  <w:style w:type="table" w:styleId="GridTable1Light-Accent5">
+  <w:style w:type="table" w:styleId="Tablaconcuadrcula1clara-nfasis5">
     <w:name w:val="Grid Table 1 Light Accent 5"/>
-    <w:basedOn w:val="TableNormal"/>
+    <w:basedOn w:val="Tablanormal"/>
     <w:uiPriority w:val="99"/>
     <w:pPr>
       <w:spacing w:after="0" w:line="240" w:lineRule="auto"/>
@@ -3314,9 +4380,9 @@
       </w:tcPr>
     </w:tblStylePr>
   </w:style>
-  <w:style w:type="table" w:styleId="GridTable1Light-Accent6">
+  <w:style w:type="table" w:styleId="Tablaconcuadrcula1clara-nfasis6">
     <w:name w:val="Grid Table 1 Light Accent 6"/>
-    <w:basedOn w:val="TableNormal"/>
+    <w:basedOn w:val="Tablanormal"/>
     <w:uiPriority w:val="99"/>
     <w:pPr>
       <w:spacing w:after="0" w:line="240" w:lineRule="auto"/>
@@ -3380,9 +4446,9 @@
       </w:tcPr>
     </w:tblStylePr>
   </w:style>
-  <w:style w:type="table" w:styleId="GridTable2">
+  <w:style w:type="table" w:styleId="Tabladecuadrcula2">
     <w:name w:val="Grid Table 2"/>
-    <w:basedOn w:val="TableNormal"/>
+    <w:basedOn w:val="Tablanormal"/>
     <w:uiPriority w:val="99"/>
     <w:pPr>
       <w:spacing w:after="0" w:line="240" w:lineRule="auto"/>
@@ -3463,9 +4529,9 @@
       </w:tcPr>
     </w:tblStylePr>
   </w:style>
-  <w:style w:type="table" w:styleId="GridTable2-Accent1">
+  <w:style w:type="table" w:styleId="Tablaconcuadrcula2-nfasis1">
     <w:name w:val="Grid Table 2 Accent 1"/>
-    <w:basedOn w:val="TableNormal"/>
+    <w:basedOn w:val="Tablanormal"/>
     <w:uiPriority w:val="99"/>
     <w:pPr>
       <w:spacing w:after="0" w:line="240" w:lineRule="auto"/>
@@ -3546,9 +4612,9 @@
       </w:tcPr>
     </w:tblStylePr>
   </w:style>
-  <w:style w:type="table" w:styleId="GridTable2-Accent2">
+  <w:style w:type="table" w:styleId="Tablaconcuadrcula2-nfasis2">
     <w:name w:val="Grid Table 2 Accent 2"/>
-    <w:basedOn w:val="TableNormal"/>
+    <w:basedOn w:val="Tablanormal"/>
     <w:uiPriority w:val="99"/>
     <w:pPr>
       <w:spacing w:after="0" w:line="240" w:lineRule="auto"/>
@@ -3629,9 +4695,9 @@
       </w:tcPr>
     </w:tblStylePr>
   </w:style>
-  <w:style w:type="table" w:styleId="GridTable2-Accent3">
+  <w:style w:type="table" w:styleId="Tablaconcuadrcula2-nfasis3">
     <w:name w:val="Grid Table 2 Accent 3"/>
-    <w:basedOn w:val="TableNormal"/>
+    <w:basedOn w:val="Tablanormal"/>
     <w:uiPriority w:val="99"/>
     <w:pPr>
       <w:spacing w:after="0" w:line="240" w:lineRule="auto"/>
@@ -3712,9 +4778,9 @@
       </w:tcPr>
     </w:tblStylePr>
   </w:style>
-  <w:style w:type="table" w:styleId="GridTable2-Accent4">
+  <w:style w:type="table" w:styleId="Tablaconcuadrcula2-nfasis4">
     <w:name w:val="Grid Table 2 Accent 4"/>
-    <w:basedOn w:val="TableNormal"/>
+    <w:basedOn w:val="Tablanormal"/>
     <w:uiPriority w:val="99"/>
     <w:pPr>
       <w:spacing w:after="0" w:line="240" w:lineRule="auto"/>
@@ -3795,9 +4861,9 @@
       </w:tcPr>
     </w:tblStylePr>
   </w:style>
-  <w:style w:type="table" w:styleId="GridTable2-Accent5">
+  <w:style w:type="table" w:styleId="Tablaconcuadrcula2-nfasis5">
     <w:name w:val="Grid Table 2 Accent 5"/>
-    <w:basedOn w:val="TableNormal"/>
+    <w:basedOn w:val="Tablanormal"/>
     <w:uiPriority w:val="99"/>
     <w:pPr>
       <w:spacing w:after="0" w:line="240" w:lineRule="auto"/>
@@ -3878,9 +4944,9 @@
       </w:tcPr>
     </w:tblStylePr>
   </w:style>
-  <w:style w:type="table" w:styleId="GridTable2-Accent6">
+  <w:style w:type="table" w:styleId="Tablaconcuadrcula2-nfasis6">
     <w:name w:val="Grid Table 2 Accent 6"/>
-    <w:basedOn w:val="TableNormal"/>
+    <w:basedOn w:val="Tablanormal"/>
     <w:uiPriority w:val="99"/>
     <w:pPr>
       <w:spacing w:after="0" w:line="240" w:lineRule="auto"/>
@@ -3961,9 +5027,9 @@
       </w:tcPr>
     </w:tblStylePr>
   </w:style>
-  <w:style w:type="table" w:styleId="GridTable3">
+  <w:style w:type="table" w:styleId="Tabladecuadrcula3">
     <w:name w:val="Grid Table 3"/>
-    <w:basedOn w:val="TableNormal"/>
+    <w:basedOn w:val="Tablanormal"/>
     <w:uiPriority w:val="99"/>
     <w:pPr>
       <w:spacing w:after="0" w:line="240" w:lineRule="auto"/>
@@ -4067,9 +5133,9 @@
       </w:tcPr>
     </w:tblStylePr>
   </w:style>
-  <w:style w:type="table" w:styleId="GridTable3-Accent1">
+  <w:style w:type="table" w:styleId="Tablaconcuadrcula3-nfasis1">
     <w:name w:val="Grid Table 3 Accent 1"/>
-    <w:basedOn w:val="TableNormal"/>
+    <w:basedOn w:val="Tablanormal"/>
     <w:uiPriority w:val="99"/>
     <w:pPr>
       <w:spacing w:after="0" w:line="240" w:lineRule="auto"/>
@@ -4173,9 +5239,9 @@
       </w:tcPr>
     </w:tblStylePr>
   </w:style>
-  <w:style w:type="table" w:styleId="GridTable3-Accent2">
+  <w:style w:type="table" w:styleId="Tablaconcuadrcula3-nfasis2">
     <w:name w:val="Grid Table 3 Accent 2"/>
-    <w:basedOn w:val="TableNormal"/>
+    <w:basedOn w:val="Tablanormal"/>
     <w:uiPriority w:val="99"/>
     <w:pPr>
       <w:spacing w:after="0" w:line="240" w:lineRule="auto"/>
@@ -4279,9 +5345,9 @@
       </w:tcPr>
     </w:tblStylePr>
   </w:style>
-  <w:style w:type="table" w:styleId="GridTable3-Accent3">
+  <w:style w:type="table" w:styleId="Tablaconcuadrcula3-nfasis3">
     <w:name w:val="Grid Table 3 Accent 3"/>
-    <w:basedOn w:val="TableNormal"/>
+    <w:basedOn w:val="Tablanormal"/>
     <w:uiPriority w:val="99"/>
     <w:pPr>
       <w:spacing w:after="0" w:line="240" w:lineRule="auto"/>
@@ -4385,9 +5451,9 @@
       </w:tcPr>
     </w:tblStylePr>
   </w:style>
-  <w:style w:type="table" w:styleId="GridTable3-Accent4">
+  <w:style w:type="table" w:styleId="Tablaconcuadrcula3-nfasis4">
     <w:name w:val="Grid Table 3 Accent 4"/>
-    <w:basedOn w:val="TableNormal"/>
+    <w:basedOn w:val="Tablanormal"/>
     <w:uiPriority w:val="99"/>
     <w:pPr>
       <w:spacing w:after="0" w:line="240" w:lineRule="auto"/>
@@ -4491,9 +5557,9 @@
       </w:tcPr>
     </w:tblStylePr>
   </w:style>
-  <w:style w:type="table" w:styleId="GridTable3-Accent5">
+  <w:style w:type="table" w:styleId="Tablaconcuadrcula3-nfasis5">
     <w:name w:val="Grid Table 3 Accent 5"/>
-    <w:basedOn w:val="TableNormal"/>
+    <w:basedOn w:val="Tablanormal"/>
     <w:uiPriority w:val="99"/>
     <w:pPr>
       <w:spacing w:after="0" w:line="240" w:lineRule="auto"/>
@@ -4597,9 +5663,9 @@
       </w:tcPr>
     </w:tblStylePr>
   </w:style>
-  <w:style w:type="table" w:styleId="GridTable3-Accent6">
+  <w:style w:type="table" w:styleId="Tablaconcuadrcula3-nfasis6">
     <w:name w:val="Grid Table 3 Accent 6"/>
-    <w:basedOn w:val="TableNormal"/>
+    <w:basedOn w:val="Tablanormal"/>
     <w:uiPriority w:val="99"/>
     <w:pPr>
       <w:spacing w:after="0" w:line="240" w:lineRule="auto"/>
@@ -4703,9 +5769,9 @@
       </w:tcPr>
     </w:tblStylePr>
   </w:style>
-  <w:style w:type="table" w:styleId="GridTable4">
+  <w:style w:type="table" w:styleId="Tabladecuadrcula4">
     <w:name w:val="Grid Table 4"/>
-    <w:basedOn w:val="TableNormal"/>
+    <w:basedOn w:val="Tablanormal"/>
     <w:uiPriority w:val="59"/>
     <w:pPr>
       <w:spacing w:after="0" w:line="240" w:lineRule="auto"/>
@@ -4787,9 +5853,9 @@
       </w:tcPr>
     </w:tblStylePr>
   </w:style>
-  <w:style w:type="table" w:styleId="GridTable4-Accent1">
+  <w:style w:type="table" w:styleId="Tablaconcuadrcula4-nfasis1">
     <w:name w:val="Grid Table 4 Accent 1"/>
-    <w:basedOn w:val="TableNormal"/>
+    <w:basedOn w:val="Tablanormal"/>
     <w:uiPriority w:val="59"/>
     <w:pPr>
       <w:spacing w:after="0" w:line="240" w:lineRule="auto"/>
@@ -4871,9 +5937,9 @@
       </w:tcPr>
     </w:tblStylePr>
   </w:style>
-  <w:style w:type="table" w:styleId="GridTable4-Accent2">
+  <w:style w:type="table" w:styleId="Tablaconcuadrcula4-nfasis2">
     <w:name w:val="Grid Table 4 Accent 2"/>
-    <w:basedOn w:val="TableNormal"/>
+    <w:basedOn w:val="Tablanormal"/>
     <w:uiPriority w:val="59"/>
     <w:pPr>
       <w:spacing w:after="0" w:line="240" w:lineRule="auto"/>
@@ -4955,9 +6021,9 @@
       </w:tcPr>
     </w:tblStylePr>
   </w:style>
-  <w:style w:type="table" w:styleId="GridTable4-Accent3">
+  <w:style w:type="table" w:styleId="Tablaconcuadrcula4-nfasis3">
     <w:name w:val="Grid Table 4 Accent 3"/>
-    <w:basedOn w:val="TableNormal"/>
+    <w:basedOn w:val="Tablanormal"/>
     <w:uiPriority w:val="59"/>
     <w:pPr>
       <w:spacing w:after="0" w:line="240" w:lineRule="auto"/>
@@ -5039,9 +6105,9 @@
       </w:tcPr>
     </w:tblStylePr>
   </w:style>
-  <w:style w:type="table" w:styleId="GridTable4-Accent4">
+  <w:style w:type="table" w:styleId="Tablaconcuadrcula4-nfasis4">
     <w:name w:val="Grid Table 4 Accent 4"/>
-    <w:basedOn w:val="TableNormal"/>
+    <w:basedOn w:val="Tablanormal"/>
     <w:uiPriority w:val="59"/>
     <w:pPr>
       <w:spacing w:after="0" w:line="240" w:lineRule="auto"/>
@@ -5123,9 +6189,9 @@
       </w:tcPr>
     </w:tblStylePr>
   </w:style>
-  <w:style w:type="table" w:styleId="GridTable4-Accent5">
+  <w:style w:type="table" w:styleId="Tablaconcuadrcula4-nfasis5">
     <w:name w:val="Grid Table 4 Accent 5"/>
-    <w:basedOn w:val="TableNormal"/>
+    <w:basedOn w:val="Tablanormal"/>
     <w:uiPriority w:val="59"/>
     <w:pPr>
       <w:spacing w:after="0" w:line="240" w:lineRule="auto"/>
@@ -5207,9 +6273,9 @@
       </w:tcPr>
     </w:tblStylePr>
   </w:style>
-  <w:style w:type="table" w:styleId="GridTable4-Accent6">
+  <w:style w:type="table" w:styleId="Tablaconcuadrcula4-nfasis6">
     <w:name w:val="Grid Table 4 Accent 6"/>
-    <w:basedOn w:val="TableNormal"/>
+    <w:basedOn w:val="Tablanormal"/>
     <w:uiPriority w:val="59"/>
     <w:pPr>
       <w:spacing w:after="0" w:line="240" w:lineRule="auto"/>
@@ -5291,9 +6357,9 @@
       </w:tcPr>
     </w:tblStylePr>
   </w:style>
-  <w:style w:type="table" w:styleId="GridTable5Dark">
+  <w:style w:type="table" w:styleId="Tablaconcuadrcula5oscura">
     <w:name w:val="Grid Table 5 Dark"/>
-    <w:basedOn w:val="TableNormal"/>
+    <w:basedOn w:val="Tablanormal"/>
     <w:uiPriority w:val="99"/>
     <w:pPr>
       <w:spacing w:after="0" w:line="240" w:lineRule="auto"/>
@@ -5377,7 +6443,7 @@
   </w:style>
   <w:style w:type="table" w:customStyle="1" w:styleId="GridTable5Dark-Accent1">
     <w:name w:val="Grid Table 5 Dark- Accent 1"/>
-    <w:basedOn w:val="TableNormal"/>
+    <w:basedOn w:val="Tablanormal"/>
     <w:uiPriority w:val="99"/>
     <w:pPr>
       <w:spacing w:after="0" w:line="240" w:lineRule="auto"/>
@@ -5459,9 +6525,9 @@
       </w:tcPr>
     </w:tblStylePr>
   </w:style>
-  <w:style w:type="table" w:styleId="GridTable5Dark-Accent2">
+  <w:style w:type="table" w:styleId="Tablaconcuadrcula5oscura-nfasis2">
     <w:name w:val="Grid Table 5 Dark Accent 2"/>
-    <w:basedOn w:val="TableNormal"/>
+    <w:basedOn w:val="Tablanormal"/>
     <w:uiPriority w:val="99"/>
     <w:pPr>
       <w:spacing w:after="0" w:line="240" w:lineRule="auto"/>
@@ -5543,9 +6609,9 @@
       </w:tcPr>
     </w:tblStylePr>
   </w:style>
-  <w:style w:type="table" w:styleId="GridTable5Dark-Accent3">
+  <w:style w:type="table" w:styleId="Tablaconcuadrcula5oscura-nfasis3">
     <w:name w:val="Grid Table 5 Dark Accent 3"/>
-    <w:basedOn w:val="TableNormal"/>
+    <w:basedOn w:val="Tablanormal"/>
     <w:uiPriority w:val="99"/>
     <w:pPr>
       <w:spacing w:after="0" w:line="240" w:lineRule="auto"/>
@@ -5629,7 +6695,7 @@
   </w:style>
   <w:style w:type="table" w:customStyle="1" w:styleId="GridTable5Dark-Accent4">
     <w:name w:val="Grid Table 5 Dark- Accent 4"/>
-    <w:basedOn w:val="TableNormal"/>
+    <w:basedOn w:val="Tablanormal"/>
     <w:uiPriority w:val="99"/>
     <w:pPr>
       <w:spacing w:after="0" w:line="240" w:lineRule="auto"/>
@@ -5711,9 +6777,9 @@
       </w:tcPr>
     </w:tblStylePr>
   </w:style>
-  <w:style w:type="table" w:styleId="GridTable5Dark-Accent5">
+  <w:style w:type="table" w:styleId="Tablaconcuadrcula5oscura-nfasis5">
     <w:name w:val="Grid Table 5 Dark Accent 5"/>
-    <w:basedOn w:val="TableNormal"/>
+    <w:basedOn w:val="Tablanormal"/>
     <w:uiPriority w:val="99"/>
     <w:pPr>
       <w:spacing w:after="0" w:line="240" w:lineRule="auto"/>
@@ -5795,9 +6861,9 @@
       </w:tcPr>
     </w:tblStylePr>
   </w:style>
-  <w:style w:type="table" w:styleId="GridTable5Dark-Accent6">
+  <w:style w:type="table" w:styleId="Tablaconcuadrcula5oscura-nfasis6">
     <w:name w:val="Grid Table 5 Dark Accent 6"/>
-    <w:basedOn w:val="TableNormal"/>
+    <w:basedOn w:val="Tablanormal"/>
     <w:uiPriority w:val="99"/>
     <w:pPr>
       <w:spacing w:after="0" w:line="240" w:lineRule="auto"/>
@@ -5879,9 +6945,9 @@
       </w:tcPr>
     </w:tblStylePr>
   </w:style>
-  <w:style w:type="table" w:styleId="GridTable6Colourful">
+  <w:style w:type="table" w:styleId="Tablaconcuadrcula6concolores">
     <w:name w:val="Grid Table 6 Colorful"/>
-    <w:basedOn w:val="TableNormal"/>
+    <w:basedOn w:val="Tablanormal"/>
     <w:uiPriority w:val="99"/>
     <w:pPr>
       <w:spacing w:after="0" w:line="240" w:lineRule="auto"/>
@@ -5955,7 +7021,7 @@
   </w:style>
   <w:style w:type="table" w:customStyle="1" w:styleId="GridTable6Colorful-Accent1">
     <w:name w:val="Grid Table 6 Colorful - Accent 1"/>
-    <w:basedOn w:val="TableNormal"/>
+    <w:basedOn w:val="Tablanormal"/>
     <w:uiPriority w:val="99"/>
     <w:pPr>
       <w:spacing w:after="0" w:line="240" w:lineRule="auto"/>
@@ -6029,7 +7095,7 @@
   </w:style>
   <w:style w:type="table" w:customStyle="1" w:styleId="GridTable6Colorful-Accent2">
     <w:name w:val="Grid Table 6 Colorful - Accent 2"/>
-    <w:basedOn w:val="TableNormal"/>
+    <w:basedOn w:val="Tablanormal"/>
     <w:uiPriority w:val="99"/>
     <w:pPr>
       <w:spacing w:after="0" w:line="240" w:lineRule="auto"/>
@@ -6103,7 +7169,7 @@
   </w:style>
   <w:style w:type="table" w:customStyle="1" w:styleId="GridTable6Colorful-Accent3">
     <w:name w:val="Grid Table 6 Colorful - Accent 3"/>
-    <w:basedOn w:val="TableNormal"/>
+    <w:basedOn w:val="Tablanormal"/>
     <w:uiPriority w:val="99"/>
     <w:pPr>
       <w:spacing w:after="0" w:line="240" w:lineRule="auto"/>
@@ -6177,7 +7243,7 @@
   </w:style>
   <w:style w:type="table" w:customStyle="1" w:styleId="GridTable6Colorful-Accent4">
     <w:name w:val="Grid Table 6 Colorful - Accent 4"/>
-    <w:basedOn w:val="TableNormal"/>
+    <w:basedOn w:val="Tablanormal"/>
     <w:uiPriority w:val="99"/>
     <w:pPr>
       <w:spacing w:after="0" w:line="240" w:lineRule="auto"/>
@@ -6251,7 +7317,7 @@
   </w:style>
   <w:style w:type="table" w:customStyle="1" w:styleId="GridTable6Colorful-Accent5">
     <w:name w:val="Grid Table 6 Colorful - Accent 5"/>
-    <w:basedOn w:val="TableNormal"/>
+    <w:basedOn w:val="Tablanormal"/>
     <w:uiPriority w:val="99"/>
     <w:pPr>
       <w:spacing w:after="0" w:line="240" w:lineRule="auto"/>
@@ -6325,7 +7391,7 @@
   </w:style>
   <w:style w:type="table" w:customStyle="1" w:styleId="GridTable6Colorful-Accent6">
     <w:name w:val="Grid Table 6 Colorful - Accent 6"/>
-    <w:basedOn w:val="TableNormal"/>
+    <w:basedOn w:val="Tablanormal"/>
     <w:uiPriority w:val="99"/>
     <w:pPr>
       <w:spacing w:after="0" w:line="240" w:lineRule="auto"/>
@@ -6397,9 +7463,9 @@
       </w:rPr>
     </w:tblStylePr>
   </w:style>
-  <w:style w:type="table" w:styleId="GridTable7Colourful">
+  <w:style w:type="table" w:styleId="Tablaconcuadrcula7concolores">
     <w:name w:val="Grid Table 7 Colorful"/>
-    <w:basedOn w:val="TableNormal"/>
+    <w:basedOn w:val="Tablanormal"/>
     <w:uiPriority w:val="99"/>
     <w:pPr>
       <w:spacing w:after="0" w:line="240" w:lineRule="auto"/>
@@ -6516,7 +7582,7 @@
   </w:style>
   <w:style w:type="table" w:customStyle="1" w:styleId="GridTable7Colorful-Accent1">
     <w:name w:val="Grid Table 7 Colorful - Accent 1"/>
-    <w:basedOn w:val="TableNormal"/>
+    <w:basedOn w:val="Tablanormal"/>
     <w:uiPriority w:val="99"/>
     <w:pPr>
       <w:spacing w:after="0" w:line="240" w:lineRule="auto"/>
@@ -6633,7 +7699,7 @@
   </w:style>
   <w:style w:type="table" w:customStyle="1" w:styleId="GridTable7Colorful-Accent2">
     <w:name w:val="Grid Table 7 Colorful - Accent 2"/>
-    <w:basedOn w:val="TableNormal"/>
+    <w:basedOn w:val="Tablanormal"/>
     <w:uiPriority w:val="99"/>
     <w:pPr>
       <w:spacing w:after="0" w:line="240" w:lineRule="auto"/>
@@ -6750,7 +7816,7 @@
   </w:style>
   <w:style w:type="table" w:customStyle="1" w:styleId="GridTable7Colorful-Accent3">
     <w:name w:val="Grid Table 7 Colorful - Accent 3"/>
-    <w:basedOn w:val="TableNormal"/>
+    <w:basedOn w:val="Tablanormal"/>
     <w:uiPriority w:val="99"/>
     <w:pPr>
       <w:spacing w:after="0" w:line="240" w:lineRule="auto"/>
@@ -6867,7 +7933,7 @@
   </w:style>
   <w:style w:type="table" w:customStyle="1" w:styleId="GridTable7Colorful-Accent4">
     <w:name w:val="Grid Table 7 Colorful - Accent 4"/>
-    <w:basedOn w:val="TableNormal"/>
+    <w:basedOn w:val="Tablanormal"/>
     <w:uiPriority w:val="99"/>
     <w:pPr>
       <w:spacing w:after="0" w:line="240" w:lineRule="auto"/>
@@ -6984,7 +8050,7 @@
   </w:style>
   <w:style w:type="table" w:customStyle="1" w:styleId="GridTable7Colorful-Accent5">
     <w:name w:val="Grid Table 7 Colorful - Accent 5"/>
-    <w:basedOn w:val="TableNormal"/>
+    <w:basedOn w:val="Tablanormal"/>
     <w:uiPriority w:val="99"/>
     <w:pPr>
       <w:spacing w:after="0" w:line="240" w:lineRule="auto"/>
@@ -7101,7 +8167,7 @@
   </w:style>
   <w:style w:type="table" w:customStyle="1" w:styleId="GridTable7Colorful-Accent6">
     <w:name w:val="Grid Table 7 Colorful - Accent 6"/>
-    <w:basedOn w:val="TableNormal"/>
+    <w:basedOn w:val="Tablanormal"/>
     <w:uiPriority w:val="99"/>
     <w:pPr>
       <w:spacing w:after="0" w:line="240" w:lineRule="auto"/>
@@ -7216,9 +8282,9 @@
       </w:rPr>
     </w:tblStylePr>
   </w:style>
-  <w:style w:type="table" w:styleId="ListTable1Light">
+  <w:style w:type="table" w:styleId="Tabladelista1clara">
     <w:name w:val="List Table 1 Light"/>
-    <w:basedOn w:val="TableNormal"/>
+    <w:basedOn w:val="Tablanormal"/>
     <w:uiPriority w:val="99"/>
     <w:pPr>
       <w:spacing w:after="0" w:line="240" w:lineRule="auto"/>
@@ -7282,9 +8348,9 @@
       </w:tcPr>
     </w:tblStylePr>
   </w:style>
-  <w:style w:type="table" w:styleId="ListTable1Light-Accent1">
+  <w:style w:type="table" w:styleId="Tabladelista1clara-nfasis1">
     <w:name w:val="List Table 1 Light Accent 1"/>
-    <w:basedOn w:val="TableNormal"/>
+    <w:basedOn w:val="Tablanormal"/>
     <w:uiPriority w:val="99"/>
     <w:pPr>
       <w:spacing w:after="0" w:line="240" w:lineRule="auto"/>
@@ -7348,9 +8414,9 @@
       </w:tcPr>
     </w:tblStylePr>
   </w:style>
-  <w:style w:type="table" w:styleId="ListTable1Light-Accent2">
+  <w:style w:type="table" w:styleId="Tabladelista1clara-nfasis2">
     <w:name w:val="List Table 1 Light Accent 2"/>
-    <w:basedOn w:val="TableNormal"/>
+    <w:basedOn w:val="Tablanormal"/>
     <w:uiPriority w:val="99"/>
     <w:pPr>
       <w:spacing w:after="0" w:line="240" w:lineRule="auto"/>
@@ -7414,9 +8480,9 @@
       </w:tcPr>
     </w:tblStylePr>
   </w:style>
-  <w:style w:type="table" w:styleId="ListTable1Light-Accent3">
+  <w:style w:type="table" w:styleId="Tabladelista1clara-nfasis3">
     <w:name w:val="List Table 1 Light Accent 3"/>
-    <w:basedOn w:val="TableNormal"/>
+    <w:basedOn w:val="Tablanormal"/>
     <w:uiPriority w:val="99"/>
     <w:pPr>
       <w:spacing w:after="0" w:line="240" w:lineRule="auto"/>
@@ -7480,9 +8546,9 @@
       </w:tcPr>
     </w:tblStylePr>
   </w:style>
-  <w:style w:type="table" w:styleId="ListTable1Light-Accent4">
+  <w:style w:type="table" w:styleId="Tabladelista1clara-nfasis4">
     <w:name w:val="List Table 1 Light Accent 4"/>
-    <w:basedOn w:val="TableNormal"/>
+    <w:basedOn w:val="Tablanormal"/>
     <w:uiPriority w:val="99"/>
     <w:pPr>
       <w:spacing w:after="0" w:line="240" w:lineRule="auto"/>
@@ -7546,9 +8612,9 @@
       </w:tcPr>
     </w:tblStylePr>
   </w:style>
-  <w:style w:type="table" w:styleId="ListTable1Light-Accent5">
+  <w:style w:type="table" w:styleId="Tabladelista1clara-nfasis5">
     <w:name w:val="List Table 1 Light Accent 5"/>
-    <w:basedOn w:val="TableNormal"/>
+    <w:basedOn w:val="Tablanormal"/>
     <w:uiPriority w:val="99"/>
     <w:pPr>
       <w:spacing w:after="0" w:line="240" w:lineRule="auto"/>
@@ -7612,9 +8678,9 @@
       </w:tcPr>
     </w:tblStylePr>
   </w:style>
-  <w:style w:type="table" w:styleId="ListTable1Light-Accent6">
+  <w:style w:type="table" w:styleId="Tabladelista1clara-nfasis6">
     <w:name w:val="List Table 1 Light Accent 6"/>
-    <w:basedOn w:val="TableNormal"/>
+    <w:basedOn w:val="Tablanormal"/>
     <w:uiPriority w:val="99"/>
     <w:pPr>
       <w:spacing w:after="0" w:line="240" w:lineRule="auto"/>
@@ -7678,9 +8744,9 @@
       </w:tcPr>
     </w:tblStylePr>
   </w:style>
-  <w:style w:type="table" w:styleId="ListTable2">
+  <w:style w:type="table" w:styleId="Tabladelista2">
     <w:name w:val="List Table 2"/>
-    <w:basedOn w:val="TableNormal"/>
+    <w:basedOn w:val="Tablanormal"/>
     <w:uiPriority w:val="99"/>
     <w:pPr>
       <w:spacing w:after="0" w:line="240" w:lineRule="auto"/>
@@ -7767,9 +8833,9 @@
       </w:tcPr>
     </w:tblStylePr>
   </w:style>
-  <w:style w:type="table" w:styleId="ListTable2-Accent1">
+  <w:style w:type="table" w:styleId="Tabladelista2-nfasis1">
     <w:name w:val="List Table 2 Accent 1"/>
-    <w:basedOn w:val="TableNormal"/>
+    <w:basedOn w:val="Tablanormal"/>
     <w:uiPriority w:val="99"/>
     <w:pPr>
       <w:spacing w:after="0" w:line="240" w:lineRule="auto"/>
@@ -7856,9 +8922,9 @@
       </w:tcPr>
     </w:tblStylePr>
   </w:style>
-  <w:style w:type="table" w:styleId="ListTable2-Accent2">
+  <w:style w:type="table" w:styleId="Tabladelista2-nfasis2">
     <w:name w:val="List Table 2 Accent 2"/>
-    <w:basedOn w:val="TableNormal"/>
+    <w:basedOn w:val="Tablanormal"/>
     <w:uiPriority w:val="99"/>
     <w:pPr>
       <w:spacing w:after="0" w:line="240" w:lineRule="auto"/>
@@ -7945,9 +9011,9 @@
       </w:tcPr>
     </w:tblStylePr>
   </w:style>
-  <w:style w:type="table" w:styleId="ListTable2-Accent3">
+  <w:style w:type="table" w:styleId="Tabladelista2-nfasis3">
     <w:name w:val="List Table 2 Accent 3"/>
-    <w:basedOn w:val="TableNormal"/>
+    <w:basedOn w:val="Tablanormal"/>
     <w:uiPriority w:val="99"/>
     <w:pPr>
       <w:spacing w:after="0" w:line="240" w:lineRule="auto"/>
@@ -8034,9 +9100,9 @@
       </w:tcPr>
     </w:tblStylePr>
   </w:style>
-  <w:style w:type="table" w:styleId="ListTable2-Accent4">
+  <w:style w:type="table" w:styleId="Tabladelista2-nfasis4">
     <w:name w:val="List Table 2 Accent 4"/>
-    <w:basedOn w:val="TableNormal"/>
+    <w:basedOn w:val="Tablanormal"/>
     <w:uiPriority w:val="99"/>
     <w:pPr>
       <w:spacing w:after="0" w:line="240" w:lineRule="auto"/>
@@ -8123,9 +9189,9 @@
       </w:tcPr>
     </w:tblStylePr>
   </w:style>
-  <w:style w:type="table" w:styleId="ListTable2-Accent5">
+  <w:style w:type="table" w:styleId="Tabladelista2-nfasis5">
     <w:name w:val="List Table 2 Accent 5"/>
-    <w:basedOn w:val="TableNormal"/>
+    <w:basedOn w:val="Tablanormal"/>
     <w:uiPriority w:val="99"/>
     <w:pPr>
       <w:spacing w:after="0" w:line="240" w:lineRule="auto"/>
@@ -8212,9 +9278,9 @@
       </w:tcPr>
     </w:tblStylePr>
   </w:style>
-  <w:style w:type="table" w:styleId="ListTable2-Accent6">
+  <w:style w:type="table" w:styleId="Tabladelista2-nfasis6">
     <w:name w:val="List Table 2 Accent 6"/>
-    <w:basedOn w:val="TableNormal"/>
+    <w:basedOn w:val="Tablanormal"/>
     <w:uiPriority w:val="99"/>
     <w:pPr>
       <w:spacing w:after="0" w:line="240" w:lineRule="auto"/>
@@ -8301,9 +9367,9 @@
       </w:tcPr>
     </w:tblStylePr>
   </w:style>
-  <w:style w:type="table" w:styleId="ListTable3">
+  <w:style w:type="table" w:styleId="Tabladelista3">
     <w:name w:val="List Table 3"/>
-    <w:basedOn w:val="TableNormal"/>
+    <w:basedOn w:val="Tablanormal"/>
     <w:uiPriority w:val="99"/>
     <w:pPr>
       <w:spacing w:after="0" w:line="240" w:lineRule="auto"/>
@@ -8377,9 +9443,9 @@
       </w:tcPr>
     </w:tblStylePr>
   </w:style>
-  <w:style w:type="table" w:styleId="ListTable3-Accent1">
+  <w:style w:type="table" w:styleId="Tabladelista3-nfasis1">
     <w:name w:val="List Table 3 Accent 1"/>
-    <w:basedOn w:val="TableNormal"/>
+    <w:basedOn w:val="Tablanormal"/>
     <w:uiPriority w:val="99"/>
     <w:pPr>
       <w:spacing w:after="0" w:line="240" w:lineRule="auto"/>
@@ -8453,9 +9519,9 @@
       </w:tcPr>
     </w:tblStylePr>
   </w:style>
-  <w:style w:type="table" w:styleId="ListTable3-Accent2">
+  <w:style w:type="table" w:styleId="Tabladelista3-nfasis2">
     <w:name w:val="List Table 3 Accent 2"/>
-    <w:basedOn w:val="TableNormal"/>
+    <w:basedOn w:val="Tablanormal"/>
     <w:uiPriority w:val="99"/>
     <w:pPr>
       <w:spacing w:after="0" w:line="240" w:lineRule="auto"/>
@@ -8529,9 +9595,9 @@
       </w:tcPr>
     </w:tblStylePr>
   </w:style>
-  <w:style w:type="table" w:styleId="ListTable3-Accent3">
+  <w:style w:type="table" w:styleId="Tabladelista3-nfasis3">
     <w:name w:val="List Table 3 Accent 3"/>
-    <w:basedOn w:val="TableNormal"/>
+    <w:basedOn w:val="Tablanormal"/>
     <w:uiPriority w:val="99"/>
     <w:pPr>
       <w:spacing w:after="0" w:line="240" w:lineRule="auto"/>
@@ -8605,9 +9671,9 @@
       </w:tcPr>
     </w:tblStylePr>
   </w:style>
-  <w:style w:type="table" w:styleId="ListTable3-Accent4">
+  <w:style w:type="table" w:styleId="Tabladelista3-nfasis4">
     <w:name w:val="List Table 3 Accent 4"/>
-    <w:basedOn w:val="TableNormal"/>
+    <w:basedOn w:val="Tablanormal"/>
     <w:uiPriority w:val="99"/>
     <w:pPr>
       <w:spacing w:after="0" w:line="240" w:lineRule="auto"/>
@@ -8681,9 +9747,9 @@
       </w:tcPr>
     </w:tblStylePr>
   </w:style>
-  <w:style w:type="table" w:styleId="ListTable3-Accent5">
+  <w:style w:type="table" w:styleId="Tabladelista3-nfasis5">
     <w:name w:val="List Table 3 Accent 5"/>
-    <w:basedOn w:val="TableNormal"/>
+    <w:basedOn w:val="Tablanormal"/>
     <w:uiPriority w:val="99"/>
     <w:pPr>
       <w:spacing w:after="0" w:line="240" w:lineRule="auto"/>
@@ -8757,9 +9823,9 @@
       </w:tcPr>
     </w:tblStylePr>
   </w:style>
-  <w:style w:type="table" w:styleId="ListTable3-Accent6">
+  <w:style w:type="table" w:styleId="Tabladelista3-nfasis6">
     <w:name w:val="List Table 3 Accent 6"/>
-    <w:basedOn w:val="TableNormal"/>
+    <w:basedOn w:val="Tablanormal"/>
     <w:uiPriority w:val="99"/>
     <w:pPr>
       <w:spacing w:after="0" w:line="240" w:lineRule="auto"/>
@@ -8833,9 +9899,9 @@
       </w:tcPr>
     </w:tblStylePr>
   </w:style>
-  <w:style w:type="table" w:styleId="ListTable4">
+  <w:style w:type="table" w:styleId="Tabladelista4">
     <w:name w:val="List Table 4"/>
-    <w:basedOn w:val="TableNormal"/>
+    <w:basedOn w:val="Tablanormal"/>
     <w:uiPriority w:val="99"/>
     <w:pPr>
       <w:spacing w:after="0" w:line="240" w:lineRule="auto"/>
@@ -8904,9 +9970,9 @@
       </w:tcPr>
     </w:tblStylePr>
   </w:style>
-  <w:style w:type="table" w:styleId="ListTable4-Accent1">
+  <w:style w:type="table" w:styleId="Tabladelista4-nfasis1">
     <w:name w:val="List Table 4 Accent 1"/>
-    <w:basedOn w:val="TableNormal"/>
+    <w:basedOn w:val="Tablanormal"/>
     <w:uiPriority w:val="99"/>
     <w:pPr>
       <w:spacing w:after="0" w:line="240" w:lineRule="auto"/>
@@ -8975,9 +10041,9 @@
       </w:tcPr>
     </w:tblStylePr>
   </w:style>
-  <w:style w:type="table" w:styleId="ListTable4-Accent2">
+  <w:style w:type="table" w:styleId="Tabladelista4-nfasis2">
     <w:name w:val="List Table 4 Accent 2"/>
-    <w:basedOn w:val="TableNormal"/>
+    <w:basedOn w:val="Tablanormal"/>
     <w:uiPriority w:val="99"/>
     <w:pPr>
       <w:spacing w:after="0" w:line="240" w:lineRule="auto"/>
@@ -9046,9 +10112,9 @@
       </w:tcPr>
     </w:tblStylePr>
   </w:style>
-  <w:style w:type="table" w:styleId="ListTable4-Accent3">
+  <w:style w:type="table" w:styleId="Tabladelista4-nfasis3">
     <w:name w:val="List Table 4 Accent 3"/>
-    <w:basedOn w:val="TableNormal"/>
+    <w:basedOn w:val="Tablanormal"/>
     <w:uiPriority w:val="99"/>
     <w:pPr>
       <w:spacing w:after="0" w:line="240" w:lineRule="auto"/>
@@ -9117,9 +10183,9 @@
       </w:tcPr>
     </w:tblStylePr>
   </w:style>
-  <w:style w:type="table" w:styleId="ListTable4-Accent4">
+  <w:style w:type="table" w:styleId="Tabladelista4-nfasis4">
     <w:name w:val="List Table 4 Accent 4"/>
-    <w:basedOn w:val="TableNormal"/>
+    <w:basedOn w:val="Tablanormal"/>
     <w:uiPriority w:val="99"/>
     <w:pPr>
       <w:spacing w:after="0" w:line="240" w:lineRule="auto"/>
@@ -9188,9 +10254,9 @@
       </w:tcPr>
     </w:tblStylePr>
   </w:style>
-  <w:style w:type="table" w:styleId="ListTable4-Accent5">
+  <w:style w:type="table" w:styleId="Tabladelista4-nfasis5">
     <w:name w:val="List Table 4 Accent 5"/>
-    <w:basedOn w:val="TableNormal"/>
+    <w:basedOn w:val="Tablanormal"/>
     <w:uiPriority w:val="99"/>
     <w:pPr>
       <w:spacing w:after="0" w:line="240" w:lineRule="auto"/>
@@ -9259,9 +10325,9 @@
       </w:tcPr>
     </w:tblStylePr>
   </w:style>
-  <w:style w:type="table" w:styleId="ListTable4-Accent6">
+  <w:style w:type="table" w:styleId="Tabladelista4-nfasis6">
     <w:name w:val="List Table 4 Accent 6"/>
-    <w:basedOn w:val="TableNormal"/>
+    <w:basedOn w:val="Tablanormal"/>
     <w:uiPriority w:val="99"/>
     <w:pPr>
       <w:spacing w:after="0" w:line="240" w:lineRule="auto"/>
@@ -9330,9 +10396,9 @@
       </w:tcPr>
     </w:tblStylePr>
   </w:style>
-  <w:style w:type="table" w:styleId="ListTable5Dark">
+  <w:style w:type="table" w:styleId="Tabladelista5oscura">
     <w:name w:val="List Table 5 Dark"/>
-    <w:basedOn w:val="TableNormal"/>
+    <w:basedOn w:val="Tablanormal"/>
     <w:uiPriority w:val="99"/>
     <w:pPr>
       <w:spacing w:after="0" w:line="240" w:lineRule="auto"/>
@@ -9436,9 +10502,9 @@
       </w:tcPr>
     </w:tblStylePr>
   </w:style>
-  <w:style w:type="table" w:styleId="ListTable5Dark-Accent1">
+  <w:style w:type="table" w:styleId="Tabladelista5oscura-nfasis1">
     <w:name w:val="List Table 5 Dark Accent 1"/>
-    <w:basedOn w:val="TableNormal"/>
+    <w:basedOn w:val="Tablanormal"/>
     <w:uiPriority w:val="99"/>
     <w:pPr>
       <w:spacing w:after="0" w:line="240" w:lineRule="auto"/>
@@ -9542,9 +10608,9 @@
       </w:tcPr>
     </w:tblStylePr>
   </w:style>
-  <w:style w:type="table" w:styleId="ListTable5Dark-Accent2">
+  <w:style w:type="table" w:styleId="Tabladelista5oscura-nfasis2">
     <w:name w:val="List Table 5 Dark Accent 2"/>
-    <w:basedOn w:val="TableNormal"/>
+    <w:basedOn w:val="Tablanormal"/>
     <w:uiPriority w:val="99"/>
     <w:pPr>
       <w:spacing w:after="0" w:line="240" w:lineRule="auto"/>
@@ -9648,9 +10714,9 @@
       </w:tcPr>
     </w:tblStylePr>
   </w:style>
-  <w:style w:type="table" w:styleId="ListTable5Dark-Accent3">
+  <w:style w:type="table" w:styleId="Tabladelista5oscura-nfasis3">
     <w:name w:val="List Table 5 Dark Accent 3"/>
-    <w:basedOn w:val="TableNormal"/>
+    <w:basedOn w:val="Tablanormal"/>
     <w:uiPriority w:val="99"/>
     <w:pPr>
       <w:spacing w:after="0" w:line="240" w:lineRule="auto"/>
@@ -9754,9 +10820,9 @@
       </w:tcPr>
     </w:tblStylePr>
   </w:style>
-  <w:style w:type="table" w:styleId="ListTable5Dark-Accent4">
+  <w:style w:type="table" w:styleId="Tabladelista5oscura-nfasis4">
     <w:name w:val="List Table 5 Dark Accent 4"/>
-    <w:basedOn w:val="TableNormal"/>
+    <w:basedOn w:val="Tablanormal"/>
     <w:uiPriority w:val="99"/>
     <w:pPr>
       <w:spacing w:after="0" w:line="240" w:lineRule="auto"/>
@@ -9860,9 +10926,9 @@
       </w:tcPr>
     </w:tblStylePr>
   </w:style>
-  <w:style w:type="table" w:styleId="ListTable5Dark-Accent5">
+  <w:style w:type="table" w:styleId="Tabladelista5oscura-nfasis5">
     <w:name w:val="List Table 5 Dark Accent 5"/>
-    <w:basedOn w:val="TableNormal"/>
+    <w:basedOn w:val="Tablanormal"/>
     <w:uiPriority w:val="99"/>
     <w:pPr>
       <w:spacing w:after="0" w:line="240" w:lineRule="auto"/>
@@ -9966,9 +11032,9 @@
       </w:tcPr>
     </w:tblStylePr>
   </w:style>
-  <w:style w:type="table" w:styleId="ListTable5Dark-Accent6">
+  <w:style w:type="table" w:styleId="Tabladelista5oscura-nfasis6">
     <w:name w:val="List Table 5 Dark Accent 6"/>
-    <w:basedOn w:val="TableNormal"/>
+    <w:basedOn w:val="Tablanormal"/>
     <w:uiPriority w:val="99"/>
     <w:pPr>
       <w:spacing w:after="0" w:line="240" w:lineRule="auto"/>
@@ -10072,9 +11138,9 @@
       </w:tcPr>
     </w:tblStylePr>
   </w:style>
-  <w:style w:type="table" w:styleId="ListTable6Colourful">
+  <w:style w:type="table" w:styleId="Tabladelista6concolores">
     <w:name w:val="List Table 6 Colorful"/>
-    <w:basedOn w:val="TableNormal"/>
+    <w:basedOn w:val="Tablanormal"/>
     <w:uiPriority w:val="99"/>
     <w:pPr>
       <w:spacing w:after="0" w:line="240" w:lineRule="auto"/>
@@ -10150,7 +11216,7 @@
   </w:style>
   <w:style w:type="table" w:customStyle="1" w:styleId="ListTable6Colorful-Accent1">
     <w:name w:val="List Table 6 Colorful - Accent 1"/>
-    <w:basedOn w:val="TableNormal"/>
+    <w:basedOn w:val="Tablanormal"/>
     <w:uiPriority w:val="99"/>
     <w:pPr>
       <w:spacing w:after="0" w:line="240" w:lineRule="auto"/>
@@ -10226,7 +11292,7 @@
   </w:style>
   <w:style w:type="table" w:customStyle="1" w:styleId="ListTable6Colorful-Accent2">
     <w:name w:val="List Table 6 Colorful - Accent 2"/>
-    <w:basedOn w:val="TableNormal"/>
+    <w:basedOn w:val="Tablanormal"/>
     <w:uiPriority w:val="99"/>
     <w:pPr>
       <w:spacing w:after="0" w:line="240" w:lineRule="auto"/>
@@ -10302,7 +11368,7 @@
   </w:style>
   <w:style w:type="table" w:customStyle="1" w:styleId="ListTable6Colorful-Accent3">
     <w:name w:val="List Table 6 Colorful - Accent 3"/>
-    <w:basedOn w:val="TableNormal"/>
+    <w:basedOn w:val="Tablanormal"/>
     <w:uiPriority w:val="99"/>
     <w:pPr>
       <w:spacing w:after="0" w:line="240" w:lineRule="auto"/>
@@ -10378,7 +11444,7 @@
   </w:style>
   <w:style w:type="table" w:customStyle="1" w:styleId="ListTable6Colorful-Accent4">
     <w:name w:val="List Table 6 Colorful - Accent 4"/>
-    <w:basedOn w:val="TableNormal"/>
+    <w:basedOn w:val="Tablanormal"/>
     <w:uiPriority w:val="99"/>
     <w:pPr>
       <w:spacing w:after="0" w:line="240" w:lineRule="auto"/>
@@ -10454,7 +11520,7 @@
   </w:style>
   <w:style w:type="table" w:customStyle="1" w:styleId="ListTable6Colorful-Accent5">
     <w:name w:val="List Table 6 Colorful - Accent 5"/>
-    <w:basedOn w:val="TableNormal"/>
+    <w:basedOn w:val="Tablanormal"/>
     <w:uiPriority w:val="99"/>
     <w:pPr>
       <w:spacing w:after="0" w:line="240" w:lineRule="auto"/>
@@ -10530,7 +11596,7 @@
   </w:style>
   <w:style w:type="table" w:customStyle="1" w:styleId="ListTable6Colorful-Accent6">
     <w:name w:val="List Table 6 Colorful - Accent 6"/>
-    <w:basedOn w:val="TableNormal"/>
+    <w:basedOn w:val="Tablanormal"/>
     <w:uiPriority w:val="99"/>
     <w:pPr>
       <w:spacing w:after="0" w:line="240" w:lineRule="auto"/>
@@ -10604,9 +11670,9 @@
       </w:rPr>
     </w:tblStylePr>
   </w:style>
-  <w:style w:type="table" w:styleId="ListTable7Colourful">
+  <w:style w:type="table" w:styleId="Tabladelista7concolores">
     <w:name w:val="List Table 7 Colorful"/>
-    <w:basedOn w:val="TableNormal"/>
+    <w:basedOn w:val="Tablanormal"/>
     <w:uiPriority w:val="99"/>
     <w:pPr>
       <w:spacing w:after="0" w:line="240" w:lineRule="auto"/>
@@ -10720,7 +11786,7 @@
   </w:style>
   <w:style w:type="table" w:customStyle="1" w:styleId="ListTable7Colorful-Accent1">
     <w:name w:val="List Table 7 Colorful - Accent 1"/>
-    <w:basedOn w:val="TableNormal"/>
+    <w:basedOn w:val="Tablanormal"/>
     <w:uiPriority w:val="99"/>
     <w:pPr>
       <w:spacing w:after="0" w:line="240" w:lineRule="auto"/>
@@ -10834,7 +11900,7 @@
   </w:style>
   <w:style w:type="table" w:customStyle="1" w:styleId="ListTable7Colorful-Accent2">
     <w:name w:val="List Table 7 Colorful - Accent 2"/>
-    <w:basedOn w:val="TableNormal"/>
+    <w:basedOn w:val="Tablanormal"/>
     <w:uiPriority w:val="99"/>
     <w:pPr>
       <w:spacing w:after="0" w:line="240" w:lineRule="auto"/>
@@ -10948,7 +12014,7 @@
   </w:style>
   <w:style w:type="table" w:customStyle="1" w:styleId="ListTable7Colorful-Accent3">
     <w:name w:val="List Table 7 Colorful - Accent 3"/>
-    <w:basedOn w:val="TableNormal"/>
+    <w:basedOn w:val="Tablanormal"/>
     <w:uiPriority w:val="99"/>
     <w:pPr>
       <w:spacing w:after="0" w:line="240" w:lineRule="auto"/>
@@ -11062,7 +12128,7 @@
   </w:style>
   <w:style w:type="table" w:customStyle="1" w:styleId="ListTable7Colorful-Accent4">
     <w:name w:val="List Table 7 Colorful - Accent 4"/>
-    <w:basedOn w:val="TableNormal"/>
+    <w:basedOn w:val="Tablanormal"/>
     <w:uiPriority w:val="99"/>
     <w:pPr>
       <w:spacing w:after="0" w:line="240" w:lineRule="auto"/>
@@ -11176,7 +12242,7 @@
   </w:style>
   <w:style w:type="table" w:customStyle="1" w:styleId="ListTable7Colorful-Accent5">
     <w:name w:val="List Table 7 Colorful - Accent 5"/>
-    <w:basedOn w:val="TableNormal"/>
+    <w:basedOn w:val="Tablanormal"/>
     <w:uiPriority w:val="99"/>
     <w:pPr>
       <w:spacing w:after="0" w:line="240" w:lineRule="auto"/>
@@ -11290,7 +12356,7 @@
   </w:style>
   <w:style w:type="table" w:customStyle="1" w:styleId="ListTable7Colorful-Accent6">
     <w:name w:val="List Table 7 Colorful - Accent 6"/>
-    <w:basedOn w:val="TableNormal"/>
+    <w:basedOn w:val="Tablanormal"/>
     <w:uiPriority w:val="99"/>
     <w:pPr>
       <w:spacing w:after="0" w:line="240" w:lineRule="auto"/>
@@ -11404,7 +12470,7 @@
   </w:style>
   <w:style w:type="table" w:customStyle="1" w:styleId="Lined-Accent">
     <w:name w:val="Lined - Accent"/>
-    <w:basedOn w:val="TableNormal"/>
+    <w:basedOn w:val="Tablanormal"/>
     <w:uiPriority w:val="99"/>
     <w:pPr>
       <w:spacing w:after="0" w:line="240" w:lineRule="auto"/>
@@ -11413,7 +12479,7 @@
       <w:color w:val="404040"/>
       <w:sz w:val="20"/>
       <w:szCs w:val="20"/>
-      <w:lang w:val="en-ES" w:eastAsia="en-GB"/>
+      <w:lang w:eastAsia="en-GB"/>
     </w:rPr>
     <w:tblPr>
       <w:tblStyleRowBandSize w:val="1"/>
@@ -11502,7 +12568,7 @@
   </w:style>
   <w:style w:type="table" w:customStyle="1" w:styleId="Lined-Accent1">
     <w:name w:val="Lined - Accent 1"/>
-    <w:basedOn w:val="TableNormal"/>
+    <w:basedOn w:val="Tablanormal"/>
     <w:uiPriority w:val="99"/>
     <w:pPr>
       <w:spacing w:after="0" w:line="240" w:lineRule="auto"/>
@@ -11511,7 +12577,7 @@
       <w:color w:val="404040"/>
       <w:sz w:val="20"/>
       <w:szCs w:val="20"/>
-      <w:lang w:val="en-ES" w:eastAsia="en-GB"/>
+      <w:lang w:eastAsia="en-GB"/>
     </w:rPr>
     <w:tblPr>
       <w:tblStyleRowBandSize w:val="1"/>
@@ -11600,7 +12666,7 @@
   </w:style>
   <w:style w:type="table" w:customStyle="1" w:styleId="Lined-Accent2">
     <w:name w:val="Lined - Accent 2"/>
-    <w:basedOn w:val="TableNormal"/>
+    <w:basedOn w:val="Tablanormal"/>
     <w:uiPriority w:val="99"/>
     <w:pPr>
       <w:spacing w:after="0" w:line="240" w:lineRule="auto"/>
@@ -11609,7 +12675,7 @@
       <w:color w:val="404040"/>
       <w:sz w:val="20"/>
       <w:szCs w:val="20"/>
-      <w:lang w:val="en-ES" w:eastAsia="en-GB"/>
+      <w:lang w:eastAsia="en-GB"/>
     </w:rPr>
     <w:tblPr>
       <w:tblStyleRowBandSize w:val="1"/>
@@ -11698,7 +12764,7 @@
   </w:style>
   <w:style w:type="table" w:customStyle="1" w:styleId="Lined-Accent3">
     <w:name w:val="Lined - Accent 3"/>
-    <w:basedOn w:val="TableNormal"/>
+    <w:basedOn w:val="Tablanormal"/>
     <w:uiPriority w:val="99"/>
     <w:pPr>
       <w:spacing w:after="0" w:line="240" w:lineRule="auto"/>
@@ -11707,7 +12773,7 @@
       <w:color w:val="404040"/>
       <w:sz w:val="20"/>
       <w:szCs w:val="20"/>
-      <w:lang w:val="en-ES" w:eastAsia="en-GB"/>
+      <w:lang w:eastAsia="en-GB"/>
     </w:rPr>
     <w:tblPr>
       <w:tblStyleRowBandSize w:val="1"/>
@@ -11796,7 +12862,7 @@
   </w:style>
   <w:style w:type="table" w:customStyle="1" w:styleId="Lined-Accent4">
     <w:name w:val="Lined - Accent 4"/>
-    <w:basedOn w:val="TableNormal"/>
+    <w:basedOn w:val="Tablanormal"/>
     <w:uiPriority w:val="99"/>
     <w:pPr>
       <w:spacing w:after="0" w:line="240" w:lineRule="auto"/>
@@ -11805,7 +12871,7 @@
       <w:color w:val="404040"/>
       <w:sz w:val="20"/>
       <w:szCs w:val="20"/>
-      <w:lang w:val="en-ES" w:eastAsia="en-GB"/>
+      <w:lang w:eastAsia="en-GB"/>
     </w:rPr>
     <w:tblPr>
       <w:tblStyleRowBandSize w:val="1"/>
@@ -11894,7 +12960,7 @@
   </w:style>
   <w:style w:type="table" w:customStyle="1" w:styleId="Lined-Accent5">
     <w:name w:val="Lined - Accent 5"/>
-    <w:basedOn w:val="TableNormal"/>
+    <w:basedOn w:val="Tablanormal"/>
     <w:uiPriority w:val="99"/>
     <w:pPr>
       <w:spacing w:after="0" w:line="240" w:lineRule="auto"/>
@@ -11903,7 +12969,7 @@
       <w:color w:val="404040"/>
       <w:sz w:val="20"/>
       <w:szCs w:val="20"/>
-      <w:lang w:val="en-ES" w:eastAsia="en-GB"/>
+      <w:lang w:eastAsia="en-GB"/>
     </w:rPr>
     <w:tblPr>
       <w:tblStyleRowBandSize w:val="1"/>
@@ -11992,7 +13058,7 @@
   </w:style>
   <w:style w:type="table" w:customStyle="1" w:styleId="Lined-Accent6">
     <w:name w:val="Lined - Accent 6"/>
-    <w:basedOn w:val="TableNormal"/>
+    <w:basedOn w:val="Tablanormal"/>
     <w:uiPriority w:val="99"/>
     <w:pPr>
       <w:spacing w:after="0" w:line="240" w:lineRule="auto"/>
@@ -12001,7 +13067,7 @@
       <w:color w:val="404040"/>
       <w:sz w:val="20"/>
       <w:szCs w:val="20"/>
-      <w:lang w:val="en-ES" w:eastAsia="en-GB"/>
+      <w:lang w:eastAsia="en-GB"/>
     </w:rPr>
     <w:tblPr>
       <w:tblStyleRowBandSize w:val="1"/>
@@ -12090,7 +13156,7 @@
   </w:style>
   <w:style w:type="table" w:customStyle="1" w:styleId="BorderedLined-Accent">
     <w:name w:val="Bordered &amp; Lined - Accent"/>
-    <w:basedOn w:val="TableNormal"/>
+    <w:basedOn w:val="Tablanormal"/>
     <w:uiPriority w:val="99"/>
     <w:pPr>
       <w:spacing w:after="0" w:line="240" w:lineRule="auto"/>
@@ -12099,7 +13165,7 @@
       <w:color w:val="404040"/>
       <w:sz w:val="20"/>
       <w:szCs w:val="20"/>
-      <w:lang w:val="en-ES" w:eastAsia="en-GB"/>
+      <w:lang w:eastAsia="en-GB"/>
     </w:rPr>
     <w:tblPr>
       <w:tblStyleRowBandSize w:val="1"/>
@@ -12196,7 +13262,7 @@
   </w:style>
   <w:style w:type="table" w:customStyle="1" w:styleId="BorderedLined-Accent1">
     <w:name w:val="Bordered &amp; Lined - Accent 1"/>
-    <w:basedOn w:val="TableNormal"/>
+    <w:basedOn w:val="Tablanormal"/>
     <w:uiPriority w:val="99"/>
     <w:pPr>
       <w:spacing w:after="0" w:line="240" w:lineRule="auto"/>
@@ -12205,7 +13271,7 @@
       <w:color w:val="404040"/>
       <w:sz w:val="20"/>
       <w:szCs w:val="20"/>
-      <w:lang w:val="en-ES" w:eastAsia="en-GB"/>
+      <w:lang w:eastAsia="en-GB"/>
     </w:rPr>
     <w:tblPr>
       <w:tblStyleRowBandSize w:val="1"/>
@@ -12302,7 +13368,7 @@
   </w:style>
   <w:style w:type="table" w:customStyle="1" w:styleId="BorderedLined-Accent2">
     <w:name w:val="Bordered &amp; Lined - Accent 2"/>
-    <w:basedOn w:val="TableNormal"/>
+    <w:basedOn w:val="Tablanormal"/>
     <w:uiPriority w:val="99"/>
     <w:pPr>
       <w:spacing w:after="0" w:line="240" w:lineRule="auto"/>
@@ -12311,7 +13377,7 @@
       <w:color w:val="404040"/>
       <w:sz w:val="20"/>
       <w:szCs w:val="20"/>
-      <w:lang w:val="en-ES" w:eastAsia="en-GB"/>
+      <w:lang w:eastAsia="en-GB"/>
     </w:rPr>
     <w:tblPr>
       <w:tblStyleRowBandSize w:val="1"/>
@@ -12408,7 +13474,7 @@
   </w:style>
   <w:style w:type="table" w:customStyle="1" w:styleId="BorderedLined-Accent3">
     <w:name w:val="Bordered &amp; Lined - Accent 3"/>
-    <w:basedOn w:val="TableNormal"/>
+    <w:basedOn w:val="Tablanormal"/>
     <w:uiPriority w:val="99"/>
     <w:pPr>
       <w:spacing w:after="0" w:line="240" w:lineRule="auto"/>
@@ -12417,7 +13483,7 @@
       <w:color w:val="404040"/>
       <w:sz w:val="20"/>
       <w:szCs w:val="20"/>
-      <w:lang w:val="en-ES" w:eastAsia="en-GB"/>
+      <w:lang w:eastAsia="en-GB"/>
     </w:rPr>
     <w:tblPr>
       <w:tblStyleRowBandSize w:val="1"/>
@@ -12514,7 +13580,7 @@
   </w:style>
   <w:style w:type="table" w:customStyle="1" w:styleId="BorderedLined-Accent4">
     <w:name w:val="Bordered &amp; Lined - Accent 4"/>
-    <w:basedOn w:val="TableNormal"/>
+    <w:basedOn w:val="Tablanormal"/>
     <w:uiPriority w:val="99"/>
     <w:pPr>
       <w:spacing w:after="0" w:line="240" w:lineRule="auto"/>
@@ -12523,7 +13589,7 @@
       <w:color w:val="404040"/>
       <w:sz w:val="20"/>
       <w:szCs w:val="20"/>
-      <w:lang w:val="en-ES" w:eastAsia="en-GB"/>
+      <w:lang w:eastAsia="en-GB"/>
     </w:rPr>
     <w:tblPr>
       <w:tblStyleRowBandSize w:val="1"/>
@@ -12620,7 +13686,7 @@
   </w:style>
   <w:style w:type="table" w:customStyle="1" w:styleId="BorderedLined-Accent5">
     <w:name w:val="Bordered &amp; Lined - Accent 5"/>
-    <w:basedOn w:val="TableNormal"/>
+    <w:basedOn w:val="Tablanormal"/>
     <w:uiPriority w:val="99"/>
     <w:pPr>
       <w:spacing w:after="0" w:line="240" w:lineRule="auto"/>
@@ -12629,7 +13695,7 @@
       <w:color w:val="404040"/>
       <w:sz w:val="20"/>
       <w:szCs w:val="20"/>
-      <w:lang w:val="en-ES" w:eastAsia="en-GB"/>
+      <w:lang w:eastAsia="en-GB"/>
     </w:rPr>
     <w:tblPr>
       <w:tblStyleRowBandSize w:val="1"/>
@@ -12726,7 +13792,7 @@
   </w:style>
   <w:style w:type="table" w:customStyle="1" w:styleId="BorderedLined-Accent6">
     <w:name w:val="Bordered &amp; Lined - Accent 6"/>
-    <w:basedOn w:val="TableNormal"/>
+    <w:basedOn w:val="Tablanormal"/>
     <w:uiPriority w:val="99"/>
     <w:pPr>
       <w:spacing w:after="0" w:line="240" w:lineRule="auto"/>
@@ -12735,7 +13801,7 @@
       <w:color w:val="404040"/>
       <w:sz w:val="20"/>
       <w:szCs w:val="20"/>
-      <w:lang w:val="en-ES" w:eastAsia="en-GB"/>
+      <w:lang w:eastAsia="en-GB"/>
     </w:rPr>
     <w:tblPr>
       <w:tblStyleRowBandSize w:val="1"/>
@@ -12832,7 +13898,7 @@
   </w:style>
   <w:style w:type="table" w:customStyle="1" w:styleId="Bordered">
     <w:name w:val="Bordered"/>
-    <w:basedOn w:val="TableNormal"/>
+    <w:basedOn w:val="Tablanormal"/>
     <w:uiPriority w:val="99"/>
     <w:pPr>
       <w:spacing w:after="0" w:line="240" w:lineRule="auto"/>
@@ -12914,7 +13980,7 @@
   </w:style>
   <w:style w:type="table" w:customStyle="1" w:styleId="Bordered-Accent1">
     <w:name w:val="Bordered - Accent 1"/>
-    <w:basedOn w:val="TableNormal"/>
+    <w:basedOn w:val="Tablanormal"/>
     <w:uiPriority w:val="99"/>
     <w:pPr>
       <w:spacing w:after="0" w:line="240" w:lineRule="auto"/>
@@ -12996,7 +14062,7 @@
   </w:style>
   <w:style w:type="table" w:customStyle="1" w:styleId="Bordered-Accent2">
     <w:name w:val="Bordered - Accent 2"/>
-    <w:basedOn w:val="TableNormal"/>
+    <w:basedOn w:val="Tablanormal"/>
     <w:uiPriority w:val="99"/>
     <w:pPr>
       <w:spacing w:after="0" w:line="240" w:lineRule="auto"/>
@@ -13078,7 +14144,7 @@
   </w:style>
   <w:style w:type="table" w:customStyle="1" w:styleId="Bordered-Accent3">
     <w:name w:val="Bordered - Accent 3"/>
-    <w:basedOn w:val="TableNormal"/>
+    <w:basedOn w:val="Tablanormal"/>
     <w:uiPriority w:val="99"/>
     <w:pPr>
       <w:spacing w:after="0" w:line="240" w:lineRule="auto"/>
@@ -13160,7 +14226,7 @@
   </w:style>
   <w:style w:type="table" w:customStyle="1" w:styleId="Bordered-Accent4">
     <w:name w:val="Bordered - Accent 4"/>
-    <w:basedOn w:val="TableNormal"/>
+    <w:basedOn w:val="Tablanormal"/>
     <w:uiPriority w:val="99"/>
     <w:pPr>
       <w:spacing w:after="0" w:line="240" w:lineRule="auto"/>
@@ -13242,7 +14308,7 @@
   </w:style>
   <w:style w:type="table" w:customStyle="1" w:styleId="Bordered-Accent5">
     <w:name w:val="Bordered - Accent 5"/>
-    <w:basedOn w:val="TableNormal"/>
+    <w:basedOn w:val="Tablanormal"/>
     <w:uiPriority w:val="99"/>
     <w:pPr>
       <w:spacing w:after="0" w:line="240" w:lineRule="auto"/>
@@ -13324,7 +14390,7 @@
   </w:style>
   <w:style w:type="table" w:customStyle="1" w:styleId="Bordered-Accent6">
     <w:name w:val="Bordered - Accent 6"/>
-    <w:basedOn w:val="TableNormal"/>
+    <w:basedOn w:val="Tablanormal"/>
     <w:uiPriority w:val="99"/>
     <w:pPr>
       <w:spacing w:after="0" w:line="240" w:lineRule="auto"/>
@@ -13404,7 +14470,7 @@
       </w:tcPr>
     </w:tblStylePr>
   </w:style>
-  <w:style w:type="character" w:styleId="Hyperlink">
+  <w:style w:type="character" w:styleId="Hipervnculo">
     <w:name w:val="Hyperlink"/>
     <w:uiPriority w:val="99"/>
     <w:unhideWhenUsed/>
@@ -13413,10 +14479,10 @@
       <w:u w:val="single"/>
     </w:rPr>
   </w:style>
-  <w:style w:type="paragraph" w:styleId="FootnoteText">
+  <w:style w:type="paragraph" w:styleId="Textonotapie">
     <w:name w:val="footnote text"/>
     <w:basedOn w:val="Normal"/>
-    <w:link w:val="FootnoteTextChar"/>
+    <w:link w:val="TextonotapieCar"/>
     <w:uiPriority w:val="99"/>
     <w:semiHidden/>
     <w:unhideWhenUsed/>
@@ -13427,15 +14493,15 @@
       <w:sz w:val="18"/>
     </w:rPr>
   </w:style>
-  <w:style w:type="character" w:customStyle="1" w:styleId="FootnoteTextChar">
-    <w:name w:val="Footnote Text Char"/>
-    <w:link w:val="FootnoteText"/>
+  <w:style w:type="character" w:customStyle="1" w:styleId="TextonotapieCar">
+    <w:name w:val="Texto nota pie Car"/>
+    <w:link w:val="Textonotapie"/>
     <w:uiPriority w:val="99"/>
     <w:rPr>
       <w:sz w:val="18"/>
     </w:rPr>
   </w:style>
-  <w:style w:type="character" w:styleId="FootnoteReference">
+  <w:style w:type="character" w:styleId="Refdenotaalpie">
     <w:name w:val="footnote reference"/>
     <w:uiPriority w:val="99"/>
     <w:unhideWhenUsed/>
@@ -13443,10 +14509,10 @@
       <w:vertAlign w:val="superscript"/>
     </w:rPr>
   </w:style>
-  <w:style w:type="paragraph" w:styleId="EndnoteText">
+  <w:style w:type="paragraph" w:styleId="Textonotaalfinal">
     <w:name w:val="endnote text"/>
     <w:basedOn w:val="Normal"/>
-    <w:link w:val="EndnoteTextChar"/>
+    <w:link w:val="TextonotaalfinalCar"/>
     <w:uiPriority w:val="99"/>
     <w:semiHidden/>
     <w:unhideWhenUsed/>
@@ -13457,15 +14523,15 @@
       <w:sz w:val="20"/>
     </w:rPr>
   </w:style>
-  <w:style w:type="character" w:customStyle="1" w:styleId="EndnoteTextChar">
-    <w:name w:val="Endnote Text Char"/>
-    <w:link w:val="EndnoteText"/>
+  <w:style w:type="character" w:customStyle="1" w:styleId="TextonotaalfinalCar">
+    <w:name w:val="Texto nota al final Car"/>
+    <w:link w:val="Textonotaalfinal"/>
     <w:uiPriority w:val="99"/>
     <w:rPr>
       <w:sz w:val="20"/>
     </w:rPr>
   </w:style>
-  <w:style w:type="character" w:styleId="EndnoteReference">
+  <w:style w:type="character" w:styleId="Refdenotaalfinal">
     <w:name w:val="endnote reference"/>
     <w:uiPriority w:val="99"/>
     <w:semiHidden/>
@@ -13474,7 +14540,7 @@
       <w:vertAlign w:val="superscript"/>
     </w:rPr>
   </w:style>
-  <w:style w:type="paragraph" w:styleId="TOC1">
+  <w:style w:type="paragraph" w:styleId="TDC1">
     <w:name w:val="toc 1"/>
     <w:basedOn w:val="Normal"/>
     <w:next w:val="Normal"/>
@@ -13484,7 +14550,7 @@
       <w:spacing w:after="57"/>
     </w:pPr>
   </w:style>
-  <w:style w:type="paragraph" w:styleId="TOC2">
+  <w:style w:type="paragraph" w:styleId="TDC2">
     <w:name w:val="toc 2"/>
     <w:basedOn w:val="Normal"/>
     <w:next w:val="Normal"/>
@@ -13495,7 +14561,7 @@
       <w:ind w:left="283"/>
     </w:pPr>
   </w:style>
-  <w:style w:type="paragraph" w:styleId="TOC3">
+  <w:style w:type="paragraph" w:styleId="TDC3">
     <w:name w:val="toc 3"/>
     <w:basedOn w:val="Normal"/>
     <w:next w:val="Normal"/>
@@ -13506,7 +14572,7 @@
       <w:ind w:left="567"/>
     </w:pPr>
   </w:style>
-  <w:style w:type="paragraph" w:styleId="TOC4">
+  <w:style w:type="paragraph" w:styleId="TDC4">
     <w:name w:val="toc 4"/>
     <w:basedOn w:val="Normal"/>
     <w:next w:val="Normal"/>
@@ -13517,7 +14583,7 @@
       <w:ind w:left="850"/>
     </w:pPr>
   </w:style>
-  <w:style w:type="paragraph" w:styleId="TOC5">
+  <w:style w:type="paragraph" w:styleId="TDC5">
     <w:name w:val="toc 5"/>
     <w:basedOn w:val="Normal"/>
     <w:next w:val="Normal"/>
@@ -13528,7 +14594,7 @@
       <w:ind w:left="1134"/>
     </w:pPr>
   </w:style>
-  <w:style w:type="paragraph" w:styleId="TOC6">
+  <w:style w:type="paragraph" w:styleId="TDC6">
     <w:name w:val="toc 6"/>
     <w:basedOn w:val="Normal"/>
     <w:next w:val="Normal"/>
@@ -13539,7 +14605,7 @@
       <w:ind w:left="1417"/>
     </w:pPr>
   </w:style>
-  <w:style w:type="paragraph" w:styleId="TOC7">
+  <w:style w:type="paragraph" w:styleId="TDC7">
     <w:name w:val="toc 7"/>
     <w:basedOn w:val="Normal"/>
     <w:next w:val="Normal"/>
@@ -13550,7 +14616,7 @@
       <w:ind w:left="1701"/>
     </w:pPr>
   </w:style>
-  <w:style w:type="paragraph" w:styleId="TOC8">
+  <w:style w:type="paragraph" w:styleId="TDC8">
     <w:name w:val="toc 8"/>
     <w:basedOn w:val="Normal"/>
     <w:next w:val="Normal"/>
@@ -13561,7 +14627,7 @@
       <w:ind w:left="1984"/>
     </w:pPr>
   </w:style>
-  <w:style w:type="paragraph" w:styleId="TOC9">
+  <w:style w:type="paragraph" w:styleId="TDC9">
     <w:name w:val="toc 9"/>
     <w:basedOn w:val="Normal"/>
     <w:next w:val="Normal"/>
@@ -13572,12 +14638,12 @@
       <w:ind w:left="2268"/>
     </w:pPr>
   </w:style>
-  <w:style w:type="paragraph" w:styleId="TOCHeading">
+  <w:style w:type="paragraph" w:styleId="TtuloTDC">
     <w:name w:val="TOC Heading"/>
     <w:uiPriority w:val="39"/>
     <w:unhideWhenUsed/>
   </w:style>
-  <w:style w:type="paragraph" w:styleId="TableofFigures">
+  <w:style w:type="paragraph" w:styleId="Tabladeilustraciones">
     <w:name w:val="table of figures"/>
     <w:basedOn w:val="Normal"/>
     <w:next w:val="Normal"/>
@@ -13587,7 +14653,7 @@
       <w:spacing w:after="0"/>
     </w:pPr>
   </w:style>
-  <w:style w:type="paragraph" w:styleId="NoSpacing">
+  <w:style w:type="paragraph" w:styleId="Sinespaciado">
     <w:name w:val="No Spacing"/>
     <w:basedOn w:val="Normal"/>
     <w:uiPriority w:val="1"/>
@@ -13596,7 +14662,7 @@
       <w:spacing w:after="0" w:line="240" w:lineRule="auto"/>
     </w:pPr>
   </w:style>
-  <w:style w:type="paragraph" w:styleId="ListParagraph">
+  <w:style w:type="paragraph" w:styleId="Prrafodelista">
     <w:name w:val="List Paragraph"/>
     <w:basedOn w:val="Normal"/>
     <w:uiPriority w:val="34"/>

</xml_diff>